<commit_message>
Atualizar modelo de relatório e fichas laboratoriais
</commit_message>
<xml_diff>
--- a/Modelo_Relatorio_2020-21v2.docx
+++ b/Modelo_Relatorio_2020-21v2.docx
@@ -1912,63 +1912,28 @@
           <w:sz w:val="24"/>
           <w:szCs w:val="24"/>
         </w:rPr>
-        <w:t>O objetivo principal dest</w:t>
+        <w:t>O objetivo principal deste trabalho é proporcionar uma experiência prática na aplicação dos conceitos fundamentais de planeamento e estruturação de aplicações informáticas.</w:t>
       </w:r>
       <w:r>
         <w:rPr>
           <w:sz w:val="24"/>
           <w:szCs w:val="24"/>
         </w:rPr>
-        <w:t>e</w:t>
+        <w:t xml:space="preserve"> Tendo</w:t>
       </w:r>
       <w:r>
         <w:rPr>
           <w:sz w:val="24"/>
           <w:szCs w:val="24"/>
         </w:rPr>
-        <w:t xml:space="preserve"> </w:t>
+        <w:t xml:space="preserve"> como base</w:t>
       </w:r>
       <w:r>
         <w:rPr>
           <w:sz w:val="24"/>
           <w:szCs w:val="24"/>
         </w:rPr>
-        <w:t>trabalho</w:t>
-      </w:r>
-      <w:r>
-        <w:rPr>
-          <w:sz w:val="24"/>
-          <w:szCs w:val="24"/>
-        </w:rPr>
-        <w:t xml:space="preserve"> é proporcionar uma experiência prática na aplicação dos conceitos fundamentais de planeamento e estruturação de aplicações informáticas.</w:t>
-      </w:r>
-      <w:r>
-        <w:rPr>
-          <w:sz w:val="24"/>
-          <w:szCs w:val="24"/>
-        </w:rPr>
-        <w:t xml:space="preserve"> Tendo</w:t>
-      </w:r>
-      <w:r>
-        <w:rPr>
-          <w:sz w:val="24"/>
-          <w:szCs w:val="24"/>
-        </w:rPr>
-        <w:t xml:space="preserve"> como base</w:t>
-      </w:r>
-      <w:r>
-        <w:rPr>
-          <w:sz w:val="24"/>
-          <w:szCs w:val="24"/>
-        </w:rPr>
-        <w:t xml:space="preserve"> </w:t>
-      </w:r>
-      <w:r>
-        <w:rPr>
-          <w:sz w:val="24"/>
-          <w:szCs w:val="24"/>
-        </w:rPr>
-        <w:t>uma aplicação de gestão de reservas e inventário para um restaurante. Este projeto servirá como base para a aplicação prática das metodologias ágeis, técnicas de análise de requisitos, modelação de sistemas e utilização de ferramentas de planeamento.</w:t>
+        <w:t xml:space="preserve"> uma aplicação de gestão de reservas e inventário para um restaurante. Este projeto servirá como base para a aplicação prática das metodologias ágeis, técnicas de análise de requisitos, modelação de sistemas e utilização de ferramentas de planeamento.</w:t>
       </w:r>
     </w:p>
     <w:p>
@@ -4363,24 +4328,14 @@
       <w:r>
         <w:t xml:space="preserve">Figura </w:t>
       </w:r>
-      <w:r>
-        <w:fldChar w:fldCharType="begin"/>
-      </w:r>
-      <w:r>
-        <w:instrText xml:space="preserve"> SEQ Figura \* ARABIC </w:instrText>
-      </w:r>
-      <w:r>
-        <w:fldChar w:fldCharType="separate"/>
-      </w:r>
-      <w:r>
-        <w:rPr>
-          <w:noProof/>
-        </w:rPr>
-        <w:t>1</w:t>
-      </w:r>
-      <w:r>
-        <w:fldChar w:fldCharType="end"/>
-      </w:r>
+      <w:fldSimple w:instr=" SEQ Figura \* ARABIC ">
+        <w:r>
+          <w:rPr>
+            <w:noProof/>
+          </w:rPr>
+          <w:t>1</w:t>
+        </w:r>
+      </w:fldSimple>
       <w:r>
         <w:t xml:space="preserve"> - diagrama </w:t>
       </w:r>
@@ -4481,24 +4436,14 @@
       <w:r>
         <w:t xml:space="preserve">Figura </w:t>
       </w:r>
-      <w:r>
-        <w:fldChar w:fldCharType="begin"/>
-      </w:r>
-      <w:r>
-        <w:instrText xml:space="preserve"> SEQ Figura \* ARABIC </w:instrText>
-      </w:r>
-      <w:r>
-        <w:fldChar w:fldCharType="separate"/>
-      </w:r>
-      <w:r>
-        <w:rPr>
-          <w:noProof/>
-        </w:rPr>
-        <w:t>2</w:t>
-      </w:r>
-      <w:r>
-        <w:fldChar w:fldCharType="end"/>
-      </w:r>
+      <w:fldSimple w:instr=" SEQ Figura \* ARABIC ">
+        <w:r>
+          <w:rPr>
+            <w:noProof/>
+          </w:rPr>
+          <w:t>2</w:t>
+        </w:r>
+      </w:fldSimple>
       <w:r>
         <w:t xml:space="preserve"> - C4 </w:t>
       </w:r>
@@ -4575,24 +4520,14 @@
       <w:r>
         <w:t xml:space="preserve">Figura </w:t>
       </w:r>
-      <w:r>
-        <w:fldChar w:fldCharType="begin"/>
-      </w:r>
-      <w:r>
-        <w:instrText xml:space="preserve"> SEQ Figura \* ARABIC </w:instrText>
-      </w:r>
-      <w:r>
-        <w:fldChar w:fldCharType="separate"/>
-      </w:r>
-      <w:r>
-        <w:rPr>
-          <w:noProof/>
-        </w:rPr>
-        <w:t>3</w:t>
-      </w:r>
-      <w:r>
-        <w:fldChar w:fldCharType="end"/>
-      </w:r>
+      <w:fldSimple w:instr=" SEQ Figura \* ARABIC ">
+        <w:r>
+          <w:rPr>
+            <w:noProof/>
+          </w:rPr>
+          <w:t>3</w:t>
+        </w:r>
+      </w:fldSimple>
       <w:r>
         <w:t xml:space="preserve"> - diagrama GRL</w:t>
       </w:r>
@@ -4676,6 +4611,9 @@
         <w:jc w:val="center"/>
       </w:pPr>
       <w:r>
+        <w:rPr>
+          <w:noProof/>
+        </w:rPr>
         <w:lastRenderedPageBreak/>
         <w:drawing>
           <wp:inline distT="0" distB="0" distL="0" distR="0" wp14:anchorId="01A8C4A6" wp14:editId="6A6ACF57">
@@ -4721,24 +4659,14 @@
       <w:r>
         <w:t xml:space="preserve">Figura </w:t>
       </w:r>
-      <w:r>
-        <w:fldChar w:fldCharType="begin"/>
-      </w:r>
-      <w:r>
-        <w:instrText xml:space="preserve"> SEQ Figura \* ARABIC </w:instrText>
-      </w:r>
-      <w:r>
-        <w:fldChar w:fldCharType="separate"/>
-      </w:r>
-      <w:r>
-        <w:rPr>
-          <w:noProof/>
-        </w:rPr>
-        <w:t>4</w:t>
-      </w:r>
-      <w:r>
-        <w:fldChar w:fldCharType="end"/>
-      </w:r>
+      <w:fldSimple w:instr=" SEQ Figura \* ARABIC ">
+        <w:r>
+          <w:rPr>
+            <w:noProof/>
+          </w:rPr>
+          <w:t>4</w:t>
+        </w:r>
+      </w:fldSimple>
       <w:r>
         <w:t xml:space="preserve"> – </w:t>
       </w:r>
@@ -4826,99 +4754,61 @@
     <w:p/>
     <w:p>
       <w:pPr>
-        <w:pStyle w:val="Ttulo2"/>
-      </w:pPr>
-      <w:bookmarkStart w:id="11" w:name="_Toc177398111"/>
+        <w:pStyle w:val="Ttulo1"/>
+      </w:pPr>
+      <w:bookmarkStart w:id="11" w:name="_Toc177398113"/>
+      <w:r>
+        <w:t>Discussão</w:t>
+      </w:r>
+      <w:bookmarkEnd w:id="11"/>
+    </w:p>
+    <w:p>
+      <w:pPr>
+        <w:spacing w:after="0" w:line="240" w:lineRule="auto"/>
+        <w:jc w:val="left"/>
+      </w:pPr>
+      <w:r>
+        <w:br w:type="page"/>
+      </w:r>
+    </w:p>
+    <w:p>
+      <w:pPr>
+        <w:pStyle w:val="Ttulo1"/>
+      </w:pPr>
+      <w:bookmarkStart w:id="12" w:name="_Toc177398114"/>
       <w:proofErr w:type="spellStart"/>
       <w:r>
-        <w:t>Number</w:t>
-      </w:r>
-      <w:proofErr w:type="spellEnd"/>
-      <w:r>
-        <w:t xml:space="preserve"> </w:t>
-      </w:r>
-      <w:proofErr w:type="spellStart"/>
-      <w:r>
-        <w:t>Systems</w:t>
-      </w:r>
-      <w:bookmarkEnd w:id="11"/>
-      <w:proofErr w:type="spellEnd"/>
-    </w:p>
-    <w:p>
-      <w:pPr>
-        <w:pStyle w:val="Ttulo2"/>
-      </w:pPr>
-      <w:bookmarkStart w:id="12" w:name="_Toc177398112"/>
-      <w:r>
-        <w:t xml:space="preserve">Data Link </w:t>
-      </w:r>
-      <w:proofErr w:type="spellStart"/>
-      <w:r>
-        <w:t>Layer</w:t>
+        <w:lastRenderedPageBreak/>
+        <w:t>Conclu</w:t>
+      </w:r>
+      <w:r>
+        <w:t>sion</w:t>
       </w:r>
       <w:bookmarkEnd w:id="12"/>
       <w:proofErr w:type="spellEnd"/>
-      <w:r>
-        <w:t xml:space="preserve"> </w:t>
+    </w:p>
+    <w:p/>
+    <w:p>
+      <w:pPr>
+        <w:rPr>
+          <w:lang w:eastAsia="pt-PT"/>
+        </w:rPr>
+      </w:pPr>
+      <w:r>
+        <w:rPr>
+          <w:lang w:eastAsia="pt-PT"/>
+        </w:rPr>
+        <w:br w:type="page"/>
       </w:r>
     </w:p>
     <w:p>
       <w:pPr>
         <w:pStyle w:val="Ttulo1"/>
-      </w:pPr>
-      <w:bookmarkStart w:id="13" w:name="_Toc177398113"/>
-      <w:r>
-        <w:t>Discussão</w:t>
-      </w:r>
-      <w:bookmarkEnd w:id="13"/>
-    </w:p>
-    <w:p>
-      <w:pPr>
-        <w:spacing w:after="0" w:line="240" w:lineRule="auto"/>
-        <w:jc w:val="left"/>
-      </w:pPr>
-      <w:r>
-        <w:br w:type="page"/>
-      </w:r>
-    </w:p>
-    <w:p>
-      <w:pPr>
-        <w:pStyle w:val="Ttulo1"/>
-      </w:pPr>
-      <w:bookmarkStart w:id="14" w:name="_Toc177398114"/>
-      <w:proofErr w:type="spellStart"/>
-      <w:r>
-        <w:lastRenderedPageBreak/>
-        <w:t>Conclu</w:t>
-      </w:r>
-      <w:r>
-        <w:t>sion</w:t>
-      </w:r>
-      <w:bookmarkEnd w:id="14"/>
-      <w:proofErr w:type="spellEnd"/>
-    </w:p>
-    <w:p/>
-    <w:p>
-      <w:pPr>
         <w:rPr>
           <w:lang w:eastAsia="pt-PT"/>
         </w:rPr>
       </w:pPr>
-      <w:r>
-        <w:rPr>
-          <w:lang w:eastAsia="pt-PT"/>
-        </w:rPr>
-        <w:br w:type="page"/>
-      </w:r>
-    </w:p>
-    <w:p>
-      <w:pPr>
-        <w:pStyle w:val="Ttulo1"/>
-        <w:rPr>
-          <w:lang w:eastAsia="pt-PT"/>
-        </w:rPr>
-      </w:pPr>
-      <w:bookmarkStart w:id="15" w:name="_Toc177398115"/>
+      <w:bookmarkStart w:id="13" w:name="_Toc177398115"/>
       <w:proofErr w:type="spellStart"/>
       <w:r>
         <w:rPr>
@@ -4933,7 +4823,7 @@
         </w:rPr>
         <w:t>ences</w:t>
       </w:r>
-      <w:bookmarkEnd w:id="15"/>
+      <w:bookmarkEnd w:id="13"/>
       <w:proofErr w:type="spellEnd"/>
     </w:p>
     <w:p>
@@ -4987,30 +4877,64 @@
         </w:rPr>
         <w:t xml:space="preserve">To satisfy your curiosity for the time being, you may find hints on the ACM requirements at </w:t>
       </w:r>
-      <w:hyperlink r:id="rId18" w:history="1">
-        <w:r>
-          <w:rPr>
-            <w:rStyle w:val="Hiperligao"/>
-            <w:lang w:val="en-US" w:eastAsia="pt-PT"/>
-          </w:rPr>
-          <w:t>http://www.acm.org/pubs/submissions/submission.htm</w:t>
-        </w:r>
-      </w:hyperlink>
-      <w:r>
-        <w:rPr>
+      <w:r>
+        <w:fldChar w:fldCharType="begin"/>
+      </w:r>
+      <w:r>
+        <w:rPr>
+          <w:lang w:val="en-US"/>
+        </w:rPr>
+        <w:instrText>HYPERLINK "http://www.acm.org/pubs/submissions/submission.htm"</w:instrText>
+      </w:r>
+      <w:r>
+        <w:fldChar w:fldCharType="separate"/>
+      </w:r>
+      <w:r>
+        <w:rPr>
+          <w:rStyle w:val="Hiperligao"/>
           <w:lang w:val="en-US" w:eastAsia="pt-PT"/>
         </w:rPr>
+        <w:t>http://www.acm.org/pubs/submissions/submission.htm</w:t>
+      </w:r>
+      <w:r>
+        <w:rPr>
+          <w:rStyle w:val="Hiperligao"/>
+          <w:lang w:val="en-US" w:eastAsia="pt-PT"/>
+        </w:rPr>
+        <w:fldChar w:fldCharType="end"/>
+      </w:r>
+      <w:r>
+        <w:rPr>
+          <w:lang w:val="en-US" w:eastAsia="pt-PT"/>
+        </w:rPr>
         <w:t xml:space="preserve"> and look up examples of the differences between the conventions of the ACM, APA, and IEEE at </w:t>
       </w:r>
-      <w:hyperlink r:id="rId19" w:tgtFrame="_blank" w:history="1">
-        <w:r>
-          <w:rPr>
-            <w:rStyle w:val="Hiperligao"/>
-            <w:lang w:val="en-US" w:eastAsia="pt-PT"/>
-          </w:rPr>
-          <w:t>http://www.library.dal.ca/subjects/csci_ref.htm</w:t>
-        </w:r>
-      </w:hyperlink>
+      <w:r>
+        <w:fldChar w:fldCharType="begin"/>
+      </w:r>
+      <w:r>
+        <w:rPr>
+          <w:lang w:val="en-US"/>
+        </w:rPr>
+        <w:instrText>HYPERLINK "http://www.library.dal.ca/subjects/csci_ref.htm" \t "_blank"</w:instrText>
+      </w:r>
+      <w:r>
+        <w:fldChar w:fldCharType="separate"/>
+      </w:r>
+      <w:r>
+        <w:rPr>
+          <w:rStyle w:val="Hiperligao"/>
+          <w:lang w:val="en-US" w:eastAsia="pt-PT"/>
+        </w:rPr>
+        <w:t>http://www.library.dal.ca/subjects/csci_ref.htm</w:t>
+      </w:r>
+      <w:r>
+        <w:rPr>
+          <w:rStyle w:val="Hiperligao"/>
+          <w:lang w:val="en-US" w:eastAsia="pt-PT"/>
+        </w:rPr>
+        <w:fldChar w:fldCharType="end"/>
+      </w:r>
       <w:r>
         <w:rPr>
           <w:lang w:val="en-US" w:eastAsia="pt-PT"/>
@@ -5199,7 +5123,7 @@
       </w:pPr>
     </w:p>
     <w:sectPr>
-      <w:footerReference w:type="first" r:id="rId20"/>
+      <w:footerReference w:type="first" r:id="rId18"/>
       <w:pgSz w:w="11906" w:h="16838" w:code="9"/>
       <w:pgMar w:top="1985" w:right="1134" w:bottom="1418" w:left="1418" w:header="851" w:footer="567" w:gutter="0"/>
       <w:pgNumType w:start="1"/>
@@ -10057,6 +9981,7 @@
   <w:style w:type="character" w:default="1" w:styleId="Tipodeletrapredefinidodopargrafo">
     <w:name w:val="Default Paragraph Font"/>
     <w:uiPriority w:val="1"/>
+    <w:semiHidden/>
     <w:unhideWhenUsed/>
   </w:style>
   <w:style w:type="table" w:default="1" w:styleId="Tabelanormal">

</xml_diff>

<commit_message>
relatorio terminado, falta verificar se esta tudo
</commit_message>
<xml_diff>
--- a/Modelo_Relatorio_2020-21v2.docx
+++ b/Modelo_Relatorio_2020-21v2.docx
@@ -399,7 +399,7 @@
         </w:rPr>
         <w:fldChar w:fldCharType="separate"/>
       </w:r>
-      <w:hyperlink w:anchor="_Toc177398103" w:history="1">
+      <w:hyperlink w:anchor="_Toc177409302" w:history="1">
         <w:r>
           <w:rPr>
             <w:rStyle w:val="Hiperligao"/>
@@ -426,7 +426,7 @@
             <w:noProof/>
             <w:webHidden/>
           </w:rPr>
-          <w:instrText xml:space="preserve"> PAGEREF _Toc177398103 \h </w:instrText>
+          <w:instrText xml:space="preserve"> PAGEREF _Toc177409302 \h </w:instrText>
         </w:r>
         <w:r>
           <w:rPr>
@@ -473,7 +473,7 @@
           <w14:ligatures w14:val="standardContextual"/>
         </w:rPr>
       </w:pPr>
-      <w:hyperlink w:anchor="_Toc177398104" w:history="1">
+      <w:hyperlink w:anchor="_Toc177409303" w:history="1">
         <w:r>
           <w:rPr>
             <w:rStyle w:val="Hiperligao"/>
@@ -518,7 +518,7 @@
             <w:noProof/>
             <w:webHidden/>
           </w:rPr>
-          <w:instrText xml:space="preserve"> PAGEREF _Toc177398104 \h </w:instrText>
+          <w:instrText xml:space="preserve"> PAGEREF _Toc177409303 \h </w:instrText>
         </w:r>
         <w:r>
           <w:rPr>
@@ -565,7 +565,7 @@
           <w14:ligatures w14:val="standardContextual"/>
         </w:rPr>
       </w:pPr>
-      <w:hyperlink w:anchor="_Toc177398105" w:history="1">
+      <w:hyperlink w:anchor="_Toc177409304" w:history="1">
         <w:r>
           <w:rPr>
             <w:rStyle w:val="Hiperligao"/>
@@ -610,7 +610,7 @@
             <w:noProof/>
             <w:webHidden/>
           </w:rPr>
-          <w:instrText xml:space="preserve"> PAGEREF _Toc177398105 \h </w:instrText>
+          <w:instrText xml:space="preserve"> PAGEREF _Toc177409304 \h </w:instrText>
         </w:r>
         <w:r>
           <w:rPr>
@@ -657,7 +657,7 @@
           <w14:ligatures w14:val="standardContextual"/>
         </w:rPr>
       </w:pPr>
-      <w:hyperlink w:anchor="_Toc177398106" w:history="1">
+      <w:hyperlink w:anchor="_Toc177409305" w:history="1">
         <w:r>
           <w:rPr>
             <w:rStyle w:val="Hiperligao"/>
@@ -702,7 +702,7 @@
             <w:noProof/>
             <w:webHidden/>
           </w:rPr>
-          <w:instrText xml:space="preserve"> PAGEREF _Toc177398106 \h </w:instrText>
+          <w:instrText xml:space="preserve"> PAGEREF _Toc177409305 \h </w:instrText>
         </w:r>
         <w:r>
           <w:rPr>
@@ -748,7 +748,7 @@
           <w14:ligatures w14:val="standardContextual"/>
         </w:rPr>
       </w:pPr>
-      <w:hyperlink w:anchor="_Toc177398107" w:history="1">
+      <w:hyperlink w:anchor="_Toc177409306" w:history="1">
         <w:r>
           <w:rPr>
             <w:rStyle w:val="Hiperligao"/>
@@ -792,7 +792,7 @@
             <w:noProof/>
             <w:webHidden/>
           </w:rPr>
-          <w:instrText xml:space="preserve"> PAGEREF _Toc177398107 \h </w:instrText>
+          <w:instrText xml:space="preserve"> PAGEREF _Toc177409306 \h </w:instrText>
         </w:r>
         <w:r>
           <w:rPr>
@@ -838,7 +838,7 @@
           <w14:ligatures w14:val="standardContextual"/>
         </w:rPr>
       </w:pPr>
-      <w:hyperlink w:anchor="_Toc177398108" w:history="1">
+      <w:hyperlink w:anchor="_Toc177409307" w:history="1">
         <w:r>
           <w:rPr>
             <w:rStyle w:val="Hiperligao"/>
@@ -882,7 +882,7 @@
             <w:noProof/>
             <w:webHidden/>
           </w:rPr>
-          <w:instrText xml:space="preserve"> PAGEREF _Toc177398108 \h </w:instrText>
+          <w:instrText xml:space="preserve"> PAGEREF _Toc177409307 \h </w:instrText>
         </w:r>
         <w:r>
           <w:rPr>
@@ -928,7 +928,7 @@
           <w14:ligatures w14:val="standardContextual"/>
         </w:rPr>
       </w:pPr>
-      <w:hyperlink w:anchor="_Toc177398109" w:history="1">
+      <w:hyperlink w:anchor="_Toc177409308" w:history="1">
         <w:r>
           <w:rPr>
             <w:rStyle w:val="Hiperligao"/>
@@ -972,7 +972,7 @@
             <w:noProof/>
             <w:webHidden/>
           </w:rPr>
-          <w:instrText xml:space="preserve"> PAGEREF _Toc177398109 \h </w:instrText>
+          <w:instrText xml:space="preserve"> PAGEREF _Toc177409308 \h </w:instrText>
         </w:r>
         <w:r>
           <w:rPr>
@@ -1018,7 +1018,7 @@
           <w14:ligatures w14:val="standardContextual"/>
         </w:rPr>
       </w:pPr>
-      <w:hyperlink w:anchor="_Toc177398110" w:history="1">
+      <w:hyperlink w:anchor="_Toc177409309" w:history="1">
         <w:r>
           <w:rPr>
             <w:rStyle w:val="Hiperligao"/>
@@ -1062,7 +1062,7 @@
             <w:noProof/>
             <w:webHidden/>
           </w:rPr>
-          <w:instrText xml:space="preserve"> PAGEREF _Toc177398110 \h </w:instrText>
+          <w:instrText xml:space="preserve"> PAGEREF _Toc177409309 \h </w:instrText>
         </w:r>
         <w:r>
           <w:rPr>
@@ -1083,186 +1083,6 @@
             <w:webHidden/>
           </w:rPr>
           <w:t>9</w:t>
-        </w:r>
-        <w:r>
-          <w:rPr>
-            <w:noProof/>
-            <w:webHidden/>
-          </w:rPr>
-          <w:fldChar w:fldCharType="end"/>
-        </w:r>
-      </w:hyperlink>
-    </w:p>
-    <w:p>
-      <w:pPr>
-        <w:pStyle w:val="ndice2"/>
-        <w:tabs>
-          <w:tab w:val="left" w:pos="960"/>
-          <w:tab w:val="right" w:leader="dot" w:pos="9344"/>
-        </w:tabs>
-        <w:rPr>
-          <w:rFonts w:asciiTheme="minorHAnsi" w:eastAsiaTheme="minorEastAsia" w:hAnsiTheme="minorHAnsi" w:cstheme="minorBidi"/>
-          <w:noProof/>
-          <w:kern w:val="2"/>
-          <w:sz w:val="24"/>
-          <w14:ligatures w14:val="standardContextual"/>
-        </w:rPr>
-      </w:pPr>
-      <w:hyperlink w:anchor="_Toc177398111" w:history="1">
-        <w:r>
-          <w:rPr>
-            <w:rStyle w:val="Hiperligao"/>
-            <w:noProof/>
-          </w:rPr>
-          <w:t>3.5</w:t>
-        </w:r>
-        <w:r>
-          <w:rPr>
-            <w:rFonts w:asciiTheme="minorHAnsi" w:eastAsiaTheme="minorEastAsia" w:hAnsiTheme="minorHAnsi" w:cstheme="minorBidi"/>
-            <w:noProof/>
-            <w:kern w:val="2"/>
-            <w:sz w:val="24"/>
-            <w14:ligatures w14:val="standardContextual"/>
-          </w:rPr>
-          <w:tab/>
-        </w:r>
-        <w:r>
-          <w:rPr>
-            <w:rStyle w:val="Hiperligao"/>
-            <w:noProof/>
-          </w:rPr>
-          <w:t>Number Systems</w:t>
-        </w:r>
-        <w:r>
-          <w:rPr>
-            <w:noProof/>
-            <w:webHidden/>
-          </w:rPr>
-          <w:tab/>
-        </w:r>
-        <w:r>
-          <w:rPr>
-            <w:noProof/>
-            <w:webHidden/>
-          </w:rPr>
-          <w:fldChar w:fldCharType="begin"/>
-        </w:r>
-        <w:r>
-          <w:rPr>
-            <w:noProof/>
-            <w:webHidden/>
-          </w:rPr>
-          <w:instrText xml:space="preserve"> PAGEREF _Toc177398111 \h </w:instrText>
-        </w:r>
-        <w:r>
-          <w:rPr>
-            <w:noProof/>
-            <w:webHidden/>
-          </w:rPr>
-        </w:r>
-        <w:r>
-          <w:rPr>
-            <w:noProof/>
-            <w:webHidden/>
-          </w:rPr>
-          <w:fldChar w:fldCharType="separate"/>
-        </w:r>
-        <w:r>
-          <w:rPr>
-            <w:noProof/>
-            <w:webHidden/>
-          </w:rPr>
-          <w:t>10</w:t>
-        </w:r>
-        <w:r>
-          <w:rPr>
-            <w:noProof/>
-            <w:webHidden/>
-          </w:rPr>
-          <w:fldChar w:fldCharType="end"/>
-        </w:r>
-      </w:hyperlink>
-    </w:p>
-    <w:p>
-      <w:pPr>
-        <w:pStyle w:val="ndice2"/>
-        <w:tabs>
-          <w:tab w:val="left" w:pos="960"/>
-          <w:tab w:val="right" w:leader="dot" w:pos="9344"/>
-        </w:tabs>
-        <w:rPr>
-          <w:rFonts w:asciiTheme="minorHAnsi" w:eastAsiaTheme="minorEastAsia" w:hAnsiTheme="minorHAnsi" w:cstheme="minorBidi"/>
-          <w:noProof/>
-          <w:kern w:val="2"/>
-          <w:sz w:val="24"/>
-          <w14:ligatures w14:val="standardContextual"/>
-        </w:rPr>
-      </w:pPr>
-      <w:hyperlink w:anchor="_Toc177398112" w:history="1">
-        <w:r>
-          <w:rPr>
-            <w:rStyle w:val="Hiperligao"/>
-            <w:noProof/>
-          </w:rPr>
-          <w:t>3.6</w:t>
-        </w:r>
-        <w:r>
-          <w:rPr>
-            <w:rFonts w:asciiTheme="minorHAnsi" w:eastAsiaTheme="minorEastAsia" w:hAnsiTheme="minorHAnsi" w:cstheme="minorBidi"/>
-            <w:noProof/>
-            <w:kern w:val="2"/>
-            <w:sz w:val="24"/>
-            <w14:ligatures w14:val="standardContextual"/>
-          </w:rPr>
-          <w:tab/>
-        </w:r>
-        <w:r>
-          <w:rPr>
-            <w:rStyle w:val="Hiperligao"/>
-            <w:noProof/>
-          </w:rPr>
-          <w:t>Data Link Layer</w:t>
-        </w:r>
-        <w:r>
-          <w:rPr>
-            <w:noProof/>
-            <w:webHidden/>
-          </w:rPr>
-          <w:tab/>
-        </w:r>
-        <w:r>
-          <w:rPr>
-            <w:noProof/>
-            <w:webHidden/>
-          </w:rPr>
-          <w:fldChar w:fldCharType="begin"/>
-        </w:r>
-        <w:r>
-          <w:rPr>
-            <w:noProof/>
-            <w:webHidden/>
-          </w:rPr>
-          <w:instrText xml:space="preserve"> PAGEREF _Toc177398112 \h </w:instrText>
-        </w:r>
-        <w:r>
-          <w:rPr>
-            <w:noProof/>
-            <w:webHidden/>
-          </w:rPr>
-        </w:r>
-        <w:r>
-          <w:rPr>
-            <w:noProof/>
-            <w:webHidden/>
-          </w:rPr>
-          <w:fldChar w:fldCharType="separate"/>
-        </w:r>
-        <w:r>
-          <w:rPr>
-            <w:noProof/>
-            <w:webHidden/>
-          </w:rPr>
-          <w:t>10</w:t>
         </w:r>
         <w:r>
           <w:rPr>
@@ -1289,7 +1109,7 @@
           <w14:ligatures w14:val="standardContextual"/>
         </w:rPr>
       </w:pPr>
-      <w:hyperlink w:anchor="_Toc177398113" w:history="1">
+      <w:hyperlink w:anchor="_Toc177409310" w:history="1">
         <w:r>
           <w:rPr>
             <w:rStyle w:val="Hiperligao"/>
@@ -1334,7 +1154,7 @@
             <w:noProof/>
             <w:webHidden/>
           </w:rPr>
-          <w:instrText xml:space="preserve"> PAGEREF _Toc177398113 \h </w:instrText>
+          <w:instrText xml:space="preserve"> PAGEREF _Toc177409310 \h </w:instrText>
         </w:r>
         <w:r>
           <w:rPr>
@@ -1354,7 +1174,7 @@
             <w:noProof/>
             <w:webHidden/>
           </w:rPr>
-          <w:t>10</w:t>
+          <w:t>11</w:t>
         </w:r>
         <w:r>
           <w:rPr>
@@ -1381,7 +1201,7 @@
           <w14:ligatures w14:val="standardContextual"/>
         </w:rPr>
       </w:pPr>
-      <w:hyperlink w:anchor="_Toc177398114" w:history="1">
+      <w:hyperlink w:anchor="_Toc177409311" w:history="1">
         <w:r>
           <w:rPr>
             <w:rStyle w:val="Hiperligao"/>
@@ -1426,7 +1246,7 @@
             <w:noProof/>
             <w:webHidden/>
           </w:rPr>
-          <w:instrText xml:space="preserve"> PAGEREF _Toc177398114 \h </w:instrText>
+          <w:instrText xml:space="preserve"> PAGEREF _Toc177409311 \h </w:instrText>
         </w:r>
         <w:r>
           <w:rPr>
@@ -1446,7 +1266,7 @@
             <w:noProof/>
             <w:webHidden/>
           </w:rPr>
-          <w:t>11</w:t>
+          <w:t>12</w:t>
         </w:r>
         <w:r>
           <w:rPr>
@@ -1473,7 +1293,7 @@
           <w14:ligatures w14:val="standardContextual"/>
         </w:rPr>
       </w:pPr>
-      <w:hyperlink w:anchor="_Toc177398115" w:history="1">
+      <w:hyperlink w:anchor="_Toc177409312" w:history="1">
         <w:r>
           <w:rPr>
             <w:rStyle w:val="Hiperligao"/>
@@ -1518,7 +1338,7 @@
             <w:noProof/>
             <w:webHidden/>
           </w:rPr>
-          <w:instrText xml:space="preserve"> PAGEREF _Toc177398115 \h </w:instrText>
+          <w:instrText xml:space="preserve"> PAGEREF _Toc177409312 \h </w:instrText>
         </w:r>
         <w:r>
           <w:rPr>
@@ -1538,7 +1358,7 @@
             <w:noProof/>
             <w:webHidden/>
           </w:rPr>
-          <w:t>12</w:t>
+          <w:t>13</w:t>
         </w:r>
         <w:r>
           <w:rPr>
@@ -1608,27 +1428,15 @@
         </w:numPr>
         <w:ind w:left="360" w:hanging="360"/>
       </w:pPr>
-      <w:bookmarkStart w:id="0" w:name="_Toc177398103"/>
-      <w:proofErr w:type="spellStart"/>
+      <w:bookmarkStart w:id="0" w:name="_Toc177409302"/>
       <w:r>
         <w:lastRenderedPageBreak/>
         <w:t>List</w:t>
       </w:r>
-      <w:proofErr w:type="spellEnd"/>
-      <w:r>
-        <w:t xml:space="preserve"> </w:t>
-      </w:r>
-      <w:proofErr w:type="spellStart"/>
-      <w:proofErr w:type="gramStart"/>
-      <w:r>
-        <w:t>of</w:t>
-      </w:r>
-      <w:proofErr w:type="spellEnd"/>
-      <w:r>
-        <w:t xml:space="preserve"> Figures</w:t>
+      <w:r>
+        <w:t xml:space="preserve"> of Figures</w:t>
       </w:r>
       <w:bookmarkEnd w:id="0"/>
-      <w:proofErr w:type="gramEnd"/>
     </w:p>
     <w:p>
       <w:pPr>
@@ -1656,7 +1464,7 @@
       <w:r>
         <w:fldChar w:fldCharType="separate"/>
       </w:r>
-      <w:hyperlink w:anchor="_Toc177397487" w:history="1">
+      <w:hyperlink w:anchor="_Toc177409296" w:history="1">
         <w:r>
           <w:rPr>
             <w:rStyle w:val="Hiperligao"/>
@@ -1683,7 +1491,7 @@
             <w:noProof/>
             <w:webHidden/>
           </w:rPr>
-          <w:instrText xml:space="preserve"> PAGEREF _Toc177397487 \h </w:instrText>
+          <w:instrText xml:space="preserve"> PAGEREF _Toc177409296 \h </w:instrText>
         </w:r>
         <w:r>
           <w:rPr>
@@ -1731,7 +1539,7 @@
           <w14:ligatures w14:val="standardContextual"/>
         </w:rPr>
       </w:pPr>
-      <w:hyperlink w:anchor="_Toc177397488" w:history="1">
+      <w:hyperlink w:anchor="_Toc177409297" w:history="1">
         <w:r>
           <w:rPr>
             <w:rStyle w:val="Hiperligao"/>
@@ -1758,7 +1566,7 @@
             <w:noProof/>
             <w:webHidden/>
           </w:rPr>
-          <w:instrText xml:space="preserve"> PAGEREF _Toc177397488 \h </w:instrText>
+          <w:instrText xml:space="preserve"> PAGEREF _Toc177409297 \h </w:instrText>
         </w:r>
         <w:r>
           <w:rPr>
@@ -1806,7 +1614,7 @@
           <w14:ligatures w14:val="standardContextual"/>
         </w:rPr>
       </w:pPr>
-      <w:hyperlink w:anchor="_Toc177397489" w:history="1">
+      <w:hyperlink w:anchor="_Toc177409298" w:history="1">
         <w:r>
           <w:rPr>
             <w:rStyle w:val="Hiperligao"/>
@@ -1833,7 +1641,7 @@
             <w:noProof/>
             <w:webHidden/>
           </w:rPr>
-          <w:instrText xml:space="preserve"> PAGEREF _Toc177397489 \h </w:instrText>
+          <w:instrText xml:space="preserve"> PAGEREF _Toc177409298 \h </w:instrText>
         </w:r>
         <w:r>
           <w:rPr>
@@ -1854,6 +1662,156 @@
             <w:webHidden/>
           </w:rPr>
           <w:t>9</w:t>
+        </w:r>
+        <w:r>
+          <w:rPr>
+            <w:noProof/>
+            <w:webHidden/>
+          </w:rPr>
+          <w:fldChar w:fldCharType="end"/>
+        </w:r>
+      </w:hyperlink>
+    </w:p>
+    <w:p>
+      <w:pPr>
+        <w:pStyle w:val="ndicedeilustraes"/>
+        <w:tabs>
+          <w:tab w:val="right" w:leader="dot" w:pos="9345"/>
+        </w:tabs>
+        <w:rPr>
+          <w:rFonts w:eastAsiaTheme="minorEastAsia" w:cstheme="minorBidi"/>
+          <w:smallCaps w:val="0"/>
+          <w:noProof/>
+          <w:kern w:val="2"/>
+          <w:sz w:val="24"/>
+          <w:szCs w:val="24"/>
+          <w:lang w:eastAsia="pt-PT"/>
+          <w14:ligatures w14:val="standardContextual"/>
+        </w:rPr>
+      </w:pPr>
+      <w:hyperlink w:anchor="_Toc177409299" w:history="1">
+        <w:r>
+          <w:rPr>
+            <w:rStyle w:val="Hiperligao"/>
+            <w:noProof/>
+          </w:rPr>
+          <w:t>Figura 4 – Trello</w:t>
+        </w:r>
+        <w:r>
+          <w:rPr>
+            <w:noProof/>
+            <w:webHidden/>
+          </w:rPr>
+          <w:tab/>
+        </w:r>
+        <w:r>
+          <w:rPr>
+            <w:noProof/>
+            <w:webHidden/>
+          </w:rPr>
+          <w:fldChar w:fldCharType="begin"/>
+        </w:r>
+        <w:r>
+          <w:rPr>
+            <w:noProof/>
+            <w:webHidden/>
+          </w:rPr>
+          <w:instrText xml:space="preserve"> PAGEREF _Toc177409299 \h </w:instrText>
+        </w:r>
+        <w:r>
+          <w:rPr>
+            <w:noProof/>
+            <w:webHidden/>
+          </w:rPr>
+        </w:r>
+        <w:r>
+          <w:rPr>
+            <w:noProof/>
+            <w:webHidden/>
+          </w:rPr>
+          <w:fldChar w:fldCharType="separate"/>
+        </w:r>
+        <w:r>
+          <w:rPr>
+            <w:noProof/>
+            <w:webHidden/>
+          </w:rPr>
+          <w:t>10</w:t>
+        </w:r>
+        <w:r>
+          <w:rPr>
+            <w:noProof/>
+            <w:webHidden/>
+          </w:rPr>
+          <w:fldChar w:fldCharType="end"/>
+        </w:r>
+      </w:hyperlink>
+    </w:p>
+    <w:p>
+      <w:pPr>
+        <w:pStyle w:val="ndicedeilustraes"/>
+        <w:tabs>
+          <w:tab w:val="right" w:leader="dot" w:pos="9345"/>
+        </w:tabs>
+        <w:rPr>
+          <w:rFonts w:eastAsiaTheme="minorEastAsia" w:cstheme="minorBidi"/>
+          <w:smallCaps w:val="0"/>
+          <w:noProof/>
+          <w:kern w:val="2"/>
+          <w:sz w:val="24"/>
+          <w:szCs w:val="24"/>
+          <w:lang w:eastAsia="pt-PT"/>
+          <w14:ligatures w14:val="standardContextual"/>
+        </w:rPr>
+      </w:pPr>
+      <w:hyperlink w:anchor="_Toc177409300" w:history="1">
+        <w:r>
+          <w:rPr>
+            <w:rStyle w:val="Hiperligao"/>
+            <w:noProof/>
+          </w:rPr>
+          <w:t>Figura 5 - burndown chart</w:t>
+        </w:r>
+        <w:r>
+          <w:rPr>
+            <w:noProof/>
+            <w:webHidden/>
+          </w:rPr>
+          <w:tab/>
+        </w:r>
+        <w:r>
+          <w:rPr>
+            <w:noProof/>
+            <w:webHidden/>
+          </w:rPr>
+          <w:fldChar w:fldCharType="begin"/>
+        </w:r>
+        <w:r>
+          <w:rPr>
+            <w:noProof/>
+            <w:webHidden/>
+          </w:rPr>
+          <w:instrText xml:space="preserve"> PAGEREF _Toc177409300 \h </w:instrText>
+        </w:r>
+        <w:r>
+          <w:rPr>
+            <w:noProof/>
+            <w:webHidden/>
+          </w:rPr>
+        </w:r>
+        <w:r>
+          <w:rPr>
+            <w:noProof/>
+            <w:webHidden/>
+          </w:rPr>
+          <w:fldChar w:fldCharType="separate"/>
+        </w:r>
+        <w:r>
+          <w:rPr>
+            <w:noProof/>
+            <w:webHidden/>
+          </w:rPr>
+          <w:t>10</w:t>
         </w:r>
         <w:r>
           <w:rPr>
@@ -1886,8 +1844,7 @@
       <w:pPr>
         <w:pStyle w:val="Ttulo1"/>
       </w:pPr>
-      <w:bookmarkStart w:id="1" w:name="_Toc177398104"/>
-      <w:proofErr w:type="spellStart"/>
+      <w:bookmarkStart w:id="1" w:name="_Toc177409303"/>
       <w:r>
         <w:lastRenderedPageBreak/>
         <w:t>Introdu</w:t>
@@ -1896,7 +1853,6 @@
         <w:t>ction</w:t>
       </w:r>
       <w:bookmarkEnd w:id="1"/>
-      <w:proofErr w:type="spellEnd"/>
     </w:p>
     <w:p>
       <w:pPr>
@@ -2091,7 +2047,7 @@
       <w:pPr>
         <w:pStyle w:val="Ttulo1"/>
       </w:pPr>
-      <w:bookmarkStart w:id="2" w:name="_Toc177398105"/>
+      <w:bookmarkStart w:id="2" w:name="_Toc177409304"/>
       <w:r>
         <w:lastRenderedPageBreak/>
         <w:t>Método / Metodologia</w:t>
@@ -2168,39 +2124,7 @@
           <w:sz w:val="24"/>
           <w:szCs w:val="24"/>
         </w:rPr>
-        <w:t xml:space="preserve">Escolher e justificar a metodologia ágil adequada (Agile, </w:t>
-      </w:r>
-      <w:proofErr w:type="spellStart"/>
-      <w:r>
-        <w:rPr>
-          <w:sz w:val="24"/>
-          <w:szCs w:val="24"/>
-        </w:rPr>
-        <w:t>Scrum</w:t>
-      </w:r>
-      <w:proofErr w:type="spellEnd"/>
-      <w:r>
-        <w:rPr>
-          <w:sz w:val="24"/>
-          <w:szCs w:val="24"/>
-        </w:rPr>
-        <w:t xml:space="preserve"> ou </w:t>
-      </w:r>
-      <w:proofErr w:type="spellStart"/>
-      <w:r>
-        <w:rPr>
-          <w:sz w:val="24"/>
-          <w:szCs w:val="24"/>
-        </w:rPr>
-        <w:t>Kanban</w:t>
-      </w:r>
-      <w:proofErr w:type="spellEnd"/>
-      <w:r>
-        <w:rPr>
-          <w:sz w:val="24"/>
-          <w:szCs w:val="24"/>
-        </w:rPr>
-        <w:t xml:space="preserve">) para o desenvolvimento de uma aplicação informática, tendo em conta as características e necessidades do projeto. </w:t>
+        <w:t xml:space="preserve">Escolher e justificar a metodologia ágil adequada (Agile, Scrum ou Kanban) para o desenvolvimento de uma aplicação informática, tendo em conta as características e necessidades do projeto. </w:t>
       </w:r>
     </w:p>
     <w:p>
@@ -2222,39 +2146,7 @@
           <w:sz w:val="24"/>
           <w:szCs w:val="24"/>
         </w:rPr>
-        <w:t xml:space="preserve">Realizar uma análise e especificação de requisitos funcionais e não funcionais, utilizando técnicas como </w:t>
-      </w:r>
-      <w:proofErr w:type="spellStart"/>
-      <w:r>
-        <w:rPr>
-          <w:sz w:val="24"/>
-          <w:szCs w:val="24"/>
-        </w:rPr>
-        <w:t>user</w:t>
-      </w:r>
-      <w:proofErr w:type="spellEnd"/>
-      <w:r>
-        <w:rPr>
-          <w:sz w:val="24"/>
-          <w:szCs w:val="24"/>
-        </w:rPr>
-        <w:t xml:space="preserve"> </w:t>
-      </w:r>
-      <w:proofErr w:type="spellStart"/>
-      <w:r>
-        <w:rPr>
-          <w:sz w:val="24"/>
-          <w:szCs w:val="24"/>
-        </w:rPr>
-        <w:t>stories</w:t>
-      </w:r>
-      <w:proofErr w:type="spellEnd"/>
-      <w:r>
-        <w:rPr>
-          <w:sz w:val="24"/>
-          <w:szCs w:val="24"/>
-        </w:rPr>
-        <w:t xml:space="preserve"> ou casos de uso, de forma a descrever com clareza as funcionalidades esperadas do sistema. </w:t>
+        <w:t xml:space="preserve">Realizar uma análise e especificação de requisitos funcionais e não funcionais, utilizando técnicas como user stories ou casos de uso, de forma a descrever com clareza as funcionalidades esperadas do sistema. </w:t>
       </w:r>
     </w:p>
     <w:p>
@@ -2276,23 +2168,7 @@
           <w:sz w:val="24"/>
           <w:szCs w:val="24"/>
         </w:rPr>
-        <w:t xml:space="preserve">Modelar o sistema de forma eficaz, criando diagramas de casos de uso (UML), de containers (C4 </w:t>
-      </w:r>
-      <w:proofErr w:type="spellStart"/>
-      <w:r>
-        <w:rPr>
-          <w:sz w:val="24"/>
-          <w:szCs w:val="24"/>
-        </w:rPr>
-        <w:t>Model</w:t>
-      </w:r>
-      <w:proofErr w:type="spellEnd"/>
-      <w:r>
-        <w:rPr>
-          <w:sz w:val="24"/>
-          <w:szCs w:val="24"/>
-        </w:rPr>
-        <w:t xml:space="preserve">) e representações de objetivos estratégicos (GRL), assegurando a coerência entre os requisitos e a arquitetura proposta. </w:t>
+        <w:t xml:space="preserve">Modelar o sistema de forma eficaz, criando diagramas de casos de uso (UML), de containers (C4 Model) e representações de objetivos estratégicos (GRL), assegurando a coerência entre os requisitos e a arquitetura proposta. </w:t>
       </w:r>
     </w:p>
     <w:p>
@@ -2314,55 +2190,7 @@
           <w:sz w:val="24"/>
           <w:szCs w:val="24"/>
         </w:rPr>
-        <w:t xml:space="preserve">Utilizar ferramentas de planeamento como o </w:t>
-      </w:r>
-      <w:proofErr w:type="spellStart"/>
-      <w:r>
-        <w:rPr>
-          <w:sz w:val="24"/>
-          <w:szCs w:val="24"/>
-        </w:rPr>
-        <w:t>Jira</w:t>
-      </w:r>
-      <w:proofErr w:type="spellEnd"/>
-      <w:r>
-        <w:rPr>
-          <w:sz w:val="24"/>
-          <w:szCs w:val="24"/>
-        </w:rPr>
-        <w:t xml:space="preserve"> e o </w:t>
-      </w:r>
-      <w:proofErr w:type="spellStart"/>
-      <w:r>
-        <w:rPr>
-          <w:sz w:val="24"/>
-          <w:szCs w:val="24"/>
-        </w:rPr>
-        <w:t>Trello</w:t>
-      </w:r>
-      <w:proofErr w:type="spellEnd"/>
-      <w:r>
-        <w:rPr>
-          <w:sz w:val="24"/>
-          <w:szCs w:val="24"/>
-        </w:rPr>
-        <w:t xml:space="preserve"> para organizar o monitorizar o desenvolvimento do projeto, criando um plano de trabalho eficiente e gerindo o </w:t>
-      </w:r>
-      <w:proofErr w:type="spellStart"/>
-      <w:r>
-        <w:rPr>
-          <w:sz w:val="24"/>
-          <w:szCs w:val="24"/>
-        </w:rPr>
-        <w:t>backlog</w:t>
-      </w:r>
-      <w:proofErr w:type="spellEnd"/>
-      <w:r>
-        <w:rPr>
-          <w:sz w:val="24"/>
-          <w:szCs w:val="24"/>
-        </w:rPr>
-        <w:t xml:space="preserve"> e sprints de forma estruturada. </w:t>
+        <w:t xml:space="preserve">Utilizar ferramentas de planeamento como o Jira e o Trello para organizar o monitorizar o desenvolvimento do projeto, criando um plano de trabalho eficiente e gerindo o backlog e sprints de forma estruturada. </w:t>
       </w:r>
     </w:p>
     <w:p>
@@ -2408,7 +2236,7 @@
       <w:pPr>
         <w:pStyle w:val="Ttulo1"/>
       </w:pPr>
-      <w:bookmarkStart w:id="3" w:name="_Toc177398106"/>
+      <w:bookmarkStart w:id="3" w:name="_Toc177409305"/>
       <w:r>
         <w:lastRenderedPageBreak/>
         <w:t>Fichas Laboratoriais</w:t>
@@ -2422,7 +2250,7 @@
       <w:pPr>
         <w:pStyle w:val="Ttulo2"/>
       </w:pPr>
-      <w:bookmarkStart w:id="4" w:name="_Toc177398107"/>
+      <w:bookmarkStart w:id="4" w:name="_Toc177409306"/>
       <w:r>
         <w:t>Parte 1</w:t>
       </w:r>
@@ -2436,15 +2264,7 @@
         <w:t xml:space="preserve">Para o cenário apresentado </w:t>
       </w:r>
       <w:r>
-        <w:t xml:space="preserve">a utilização do </w:t>
-      </w:r>
-      <w:proofErr w:type="spellStart"/>
-      <w:r>
-        <w:t>scrum</w:t>
-      </w:r>
-      <w:proofErr w:type="spellEnd"/>
-      <w:r>
-        <w:t xml:space="preserve"> seria o mais adequado pois </w:t>
+        <w:t xml:space="preserve">a utilização do scrum seria o mais adequado pois </w:t>
       </w:r>
       <w:r>
         <w:t>permite entregas incrementais e adaptação contínua.</w:t>
@@ -2455,15 +2275,7 @@
         <w:spacing w:after="0"/>
       </w:pPr>
       <w:r>
-        <w:t xml:space="preserve">O </w:t>
-      </w:r>
-      <w:proofErr w:type="spellStart"/>
-      <w:r>
-        <w:t>Scrum</w:t>
-      </w:r>
-      <w:proofErr w:type="spellEnd"/>
-      <w:r>
-        <w:t xml:space="preserve"> funciona bem com equipas pequenas</w:t>
+        <w:t>O Scrum funciona bem com equipas pequenas</w:t>
       </w:r>
       <w:r>
         <w:t xml:space="preserve"> (entre 5 </w:t>
@@ -2480,15 +2292,7 @@
         <w:spacing w:after="0"/>
       </w:pPr>
       <w:r>
-        <w:t xml:space="preserve">O </w:t>
-      </w:r>
-      <w:proofErr w:type="spellStart"/>
-      <w:r>
-        <w:t>Scrum</w:t>
-      </w:r>
-      <w:proofErr w:type="spellEnd"/>
-      <w:r>
-        <w:t xml:space="preserve"> utiliza sprints</w:t>
+        <w:t>O Scrum utiliza sprints</w:t>
       </w:r>
       <w:r>
         <w:t xml:space="preserve">, </w:t>
@@ -2505,28 +2309,12 @@
     </w:p>
     <w:p>
       <w:r>
-        <w:t xml:space="preserve">O </w:t>
-      </w:r>
-      <w:proofErr w:type="spellStart"/>
-      <w:r>
-        <w:t>Scrum</w:t>
-      </w:r>
-      <w:proofErr w:type="spellEnd"/>
-      <w:r>
-        <w:t xml:space="preserve"> permite a adaptação rápida a mudanças através de sprints curtos e revisões regulares, facilitando ajustes nos requisitos ou prioridades.</w:t>
-      </w:r>
-    </w:p>
-    <w:p>
-      <w:r>
-        <w:t xml:space="preserve">O </w:t>
-      </w:r>
-      <w:proofErr w:type="spellStart"/>
-      <w:r>
-        <w:t>scrum</w:t>
-      </w:r>
-      <w:proofErr w:type="spellEnd"/>
-      <w:r>
-        <w:t xml:space="preserve"> podia ser aplicado da seguinte forma:</w:t>
+        <w:t>O Scrum permite a adaptação rápida a mudanças através de sprints curtos e revisões regulares, facilitando ajustes nos requisitos ou prioridades.</w:t>
+      </w:r>
+    </w:p>
+    <w:p>
+      <w:r>
+        <w:t>O scrum podia ser aplicado da seguinte forma:</w:t>
       </w:r>
     </w:p>
     <w:p>
@@ -2538,23 +2326,7 @@
         </w:numPr>
       </w:pPr>
       <w:r>
-        <w:t xml:space="preserve">Início do projeto: Criar um </w:t>
-      </w:r>
-      <w:proofErr w:type="spellStart"/>
-      <w:r>
-        <w:t>Product</w:t>
-      </w:r>
-      <w:proofErr w:type="spellEnd"/>
-      <w:r>
-        <w:t xml:space="preserve"> </w:t>
-      </w:r>
-      <w:proofErr w:type="spellStart"/>
-      <w:r>
-        <w:t>Backlog</w:t>
-      </w:r>
-      <w:proofErr w:type="spellEnd"/>
-      <w:r>
-        <w:t xml:space="preserve"> com todas as funcionalidades desejadas para o sistema de reservas e gestão de inventário.</w:t>
+        <w:t>Início do projeto: Criar um Product Backlog com todas as funcionalidades desejadas para o sistema de reservas e gestão de inventário.</w:t>
       </w:r>
     </w:p>
     <w:p>
@@ -2566,23 +2338,7 @@
         </w:numPr>
       </w:pPr>
       <w:r>
-        <w:t xml:space="preserve">Planeamento do Sprint: A cada 2-4 semanas, selecionar itens do </w:t>
-      </w:r>
-      <w:proofErr w:type="spellStart"/>
-      <w:r>
-        <w:t>Product</w:t>
-      </w:r>
-      <w:proofErr w:type="spellEnd"/>
-      <w:r>
-        <w:t xml:space="preserve"> </w:t>
-      </w:r>
-      <w:proofErr w:type="spellStart"/>
-      <w:r>
-        <w:t>Backlog</w:t>
-      </w:r>
-      <w:proofErr w:type="spellEnd"/>
-      <w:r>
-        <w:t xml:space="preserve"> para serem desenvolvidos no próximo sprint.</w:t>
+        <w:t>Planeamento do Sprint: A cada 2-4 semanas, selecionar itens do Product Backlog para serem desenvolvidos no próximo sprint.</w:t>
       </w:r>
     </w:p>
     <w:p>
@@ -2594,23 +2350,7 @@
         </w:numPr>
       </w:pPr>
       <w:r>
-        <w:t>Desenvolvimento: Durante cada sprint, a equipa trabalha nas tarefas selecionadas, realizando reuniões diárias (</w:t>
-      </w:r>
-      <w:proofErr w:type="spellStart"/>
-      <w:r>
-        <w:t>Daily</w:t>
-      </w:r>
-      <w:proofErr w:type="spellEnd"/>
-      <w:r>
-        <w:t xml:space="preserve"> </w:t>
-      </w:r>
-      <w:proofErr w:type="spellStart"/>
-      <w:r>
-        <w:t>Scrum</w:t>
-      </w:r>
-      <w:proofErr w:type="spellEnd"/>
-      <w:r>
-        <w:t>) para acompanhar o progresso e identificar obstáculos.</w:t>
+        <w:t>Desenvolvimento: Durante cada sprint, a equipa trabalha nas tarefas selecionadas, realizando reuniões diárias (Daily Scrum) para acompanhar o progresso e identificar obstáculos.</w:t>
       </w:r>
     </w:p>
     <w:p>
@@ -2653,7 +2393,7 @@
       <w:pPr>
         <w:pStyle w:val="Ttulo2"/>
       </w:pPr>
-      <w:bookmarkStart w:id="5" w:name="_Toc177398108"/>
+      <w:bookmarkStart w:id="5" w:name="_Toc177409307"/>
       <w:r>
         <w:t>Parte 2</w:t>
       </w:r>
@@ -2896,15 +2636,7 @@
           </w:tcPr>
           <w:p>
             <w:r>
-              <w:t>O sistema deve permitir aos clientes especificar requisitos especiais para suas reservas (</w:t>
-            </w:r>
-            <w:proofErr w:type="spellStart"/>
-            <w:r>
-              <w:t>ex</w:t>
-            </w:r>
-            <w:proofErr w:type="spellEnd"/>
-            <w:r>
-              <w:t>: cadeira de bebê, acessibilidade).</w:t>
+              <w:t>O sistema deve permitir aos clientes especificar requisitos especiais para suas reservas (ex: cadeira de bebê, acessibilidade).</w:t>
             </w:r>
           </w:p>
         </w:tc>
@@ -3165,19 +2897,9 @@
             <w:tcW w:w="2263" w:type="dxa"/>
           </w:tcPr>
           <w:p>
-            <w:proofErr w:type="spellStart"/>
-            <w:r>
-              <w:t>User</w:t>
-            </w:r>
-            <w:proofErr w:type="spellEnd"/>
-            <w:r>
-              <w:t xml:space="preserve"> </w:t>
-            </w:r>
-            <w:proofErr w:type="spellStart"/>
-            <w:r>
-              <w:t>story</w:t>
-            </w:r>
-            <w:proofErr w:type="spellEnd"/>
+            <w:r>
+              <w:t>User story</w:t>
+            </w:r>
           </w:p>
         </w:tc>
         <w:tc>
@@ -3269,19 +2991,9 @@
             <w:tcW w:w="2263" w:type="dxa"/>
           </w:tcPr>
           <w:p>
-            <w:proofErr w:type="spellStart"/>
-            <w:r>
-              <w:t>User</w:t>
-            </w:r>
-            <w:proofErr w:type="spellEnd"/>
-            <w:r>
-              <w:t xml:space="preserve"> </w:t>
-            </w:r>
-            <w:proofErr w:type="spellStart"/>
-            <w:r>
-              <w:t>story</w:t>
-            </w:r>
-            <w:proofErr w:type="spellEnd"/>
+            <w:r>
+              <w:t>User story</w:t>
+            </w:r>
           </w:p>
         </w:tc>
         <w:tc>
@@ -3373,20 +3085,10 @@
             <w:tcW w:w="2263" w:type="dxa"/>
           </w:tcPr>
           <w:p>
-            <w:proofErr w:type="spellStart"/>
             <w:r>
               <w:lastRenderedPageBreak/>
-              <w:t>User</w:t>
-            </w:r>
-            <w:proofErr w:type="spellEnd"/>
-            <w:r>
-              <w:t xml:space="preserve"> </w:t>
-            </w:r>
-            <w:proofErr w:type="spellStart"/>
-            <w:r>
-              <w:t>story</w:t>
-            </w:r>
-            <w:proofErr w:type="spellEnd"/>
+              <w:t>User story</w:t>
+            </w:r>
           </w:p>
         </w:tc>
         <w:tc>
@@ -3478,19 +3180,9 @@
             <w:tcW w:w="2263" w:type="dxa"/>
           </w:tcPr>
           <w:p>
-            <w:proofErr w:type="spellStart"/>
-            <w:r>
-              <w:t>User</w:t>
-            </w:r>
-            <w:proofErr w:type="spellEnd"/>
-            <w:r>
-              <w:t xml:space="preserve"> </w:t>
-            </w:r>
-            <w:proofErr w:type="spellStart"/>
-            <w:r>
-              <w:t>story</w:t>
-            </w:r>
-            <w:proofErr w:type="spellEnd"/>
+            <w:r>
+              <w:t>User story</w:t>
+            </w:r>
           </w:p>
         </w:tc>
         <w:tc>
@@ -3582,19 +3274,9 @@
             <w:tcW w:w="2263" w:type="dxa"/>
           </w:tcPr>
           <w:p>
-            <w:proofErr w:type="spellStart"/>
-            <w:r>
-              <w:t>User</w:t>
-            </w:r>
-            <w:proofErr w:type="spellEnd"/>
-            <w:r>
-              <w:t xml:space="preserve"> </w:t>
-            </w:r>
-            <w:proofErr w:type="spellStart"/>
-            <w:r>
-              <w:t>story</w:t>
-            </w:r>
-            <w:proofErr w:type="spellEnd"/>
+            <w:r>
+              <w:t>User story</w:t>
+            </w:r>
           </w:p>
         </w:tc>
         <w:tc>
@@ -3692,19 +3374,9 @@
             <w:tcW w:w="2263" w:type="dxa"/>
           </w:tcPr>
           <w:p>
-            <w:proofErr w:type="spellStart"/>
-            <w:r>
-              <w:t>User</w:t>
-            </w:r>
-            <w:proofErr w:type="spellEnd"/>
-            <w:r>
-              <w:t xml:space="preserve"> </w:t>
-            </w:r>
-            <w:proofErr w:type="spellStart"/>
-            <w:r>
-              <w:t>story</w:t>
-            </w:r>
-            <w:proofErr w:type="spellEnd"/>
+            <w:r>
+              <w:t>User story</w:t>
+            </w:r>
           </w:p>
         </w:tc>
         <w:tc>
@@ -3810,19 +3482,9 @@
             <w:tcW w:w="2263" w:type="dxa"/>
           </w:tcPr>
           <w:p>
-            <w:proofErr w:type="spellStart"/>
-            <w:r>
-              <w:t>User</w:t>
-            </w:r>
-            <w:proofErr w:type="spellEnd"/>
-            <w:r>
-              <w:t xml:space="preserve"> </w:t>
-            </w:r>
-            <w:proofErr w:type="spellStart"/>
-            <w:r>
-              <w:t>story</w:t>
-            </w:r>
-            <w:proofErr w:type="spellEnd"/>
+            <w:r>
+              <w:t>User story</w:t>
+            </w:r>
           </w:p>
         </w:tc>
         <w:tc>
@@ -3858,13 +3520,8 @@
             <w:pPr>
               <w:spacing w:after="0"/>
             </w:pPr>
-            <w:proofErr w:type="spellStart"/>
-            <w:r>
-              <w:t>Acessar</w:t>
-            </w:r>
-            <w:proofErr w:type="spellEnd"/>
-            <w:r>
-              <w:t xml:space="preserve"> minhas reservas existentes através de um número de confirmação ou login</w:t>
+            <w:r>
+              <w:t>Acessar minhas reservas existentes através de um número de confirmação ou login</w:t>
             </w:r>
           </w:p>
           <w:p>
@@ -3927,19 +3584,9 @@
             <w:tcW w:w="2263" w:type="dxa"/>
           </w:tcPr>
           <w:p>
-            <w:proofErr w:type="spellStart"/>
-            <w:r>
-              <w:t>User</w:t>
-            </w:r>
-            <w:proofErr w:type="spellEnd"/>
-            <w:r>
-              <w:t xml:space="preserve"> </w:t>
-            </w:r>
-            <w:proofErr w:type="spellStart"/>
-            <w:r>
-              <w:t>story</w:t>
-            </w:r>
-            <w:proofErr w:type="spellEnd"/>
+            <w:r>
+              <w:t>User story</w:t>
+            </w:r>
           </w:p>
         </w:tc>
         <w:tc>
@@ -4039,19 +3686,9 @@
             <w:tcW w:w="2263" w:type="dxa"/>
           </w:tcPr>
           <w:p>
-            <w:proofErr w:type="spellStart"/>
-            <w:r>
-              <w:t>User</w:t>
-            </w:r>
-            <w:proofErr w:type="spellEnd"/>
-            <w:r>
-              <w:t xml:space="preserve"> </w:t>
-            </w:r>
-            <w:proofErr w:type="spellStart"/>
-            <w:r>
-              <w:t>story</w:t>
-            </w:r>
-            <w:proofErr w:type="spellEnd"/>
+            <w:r>
+              <w:t>User story</w:t>
+            </w:r>
           </w:p>
         </w:tc>
         <w:tc>
@@ -4151,19 +3788,9 @@
             <w:tcW w:w="2263" w:type="dxa"/>
           </w:tcPr>
           <w:p>
-            <w:proofErr w:type="spellStart"/>
-            <w:r>
-              <w:t>User</w:t>
-            </w:r>
-            <w:proofErr w:type="spellEnd"/>
-            <w:r>
-              <w:t xml:space="preserve"> </w:t>
-            </w:r>
-            <w:proofErr w:type="spellStart"/>
-            <w:r>
-              <w:t>story</w:t>
-            </w:r>
-            <w:proofErr w:type="spellEnd"/>
+            <w:r>
+              <w:t>User story</w:t>
+            </w:r>
           </w:p>
         </w:tc>
         <w:tc>
@@ -4214,15 +3841,7 @@
               <w:spacing w:after="0"/>
             </w:pPr>
             <w:r>
-              <w:t xml:space="preserve">Integração segura com </w:t>
-            </w:r>
-            <w:proofErr w:type="spellStart"/>
-            <w:r>
-              <w:t>gateway</w:t>
-            </w:r>
-            <w:proofErr w:type="spellEnd"/>
-            <w:r>
-              <w:t xml:space="preserve"> de pagamento para processar transações</w:t>
+              <w:t>Integração segura com gateway de pagamento para processar transações</w:t>
             </w:r>
           </w:p>
           <w:p>
@@ -4249,7 +3868,7 @@
       <w:pPr>
         <w:pStyle w:val="Ttulo2"/>
       </w:pPr>
-      <w:bookmarkStart w:id="6" w:name="_Toc177398109"/>
+      <w:bookmarkStart w:id="6" w:name="_Toc177409308"/>
       <w:r>
         <w:t>Modelação de sistemas</w:t>
       </w:r>
@@ -4324,7 +3943,7 @@
       <w:pPr>
         <w:pStyle w:val="Legenda"/>
       </w:pPr>
-      <w:bookmarkStart w:id="7" w:name="_Toc177397487"/>
+      <w:bookmarkStart w:id="7" w:name="_Toc177409296"/>
       <w:r>
         <w:t xml:space="preserve">Figura </w:t>
       </w:r>
@@ -4337,48 +3956,16 @@
         </w:r>
       </w:fldSimple>
       <w:r>
-        <w:t xml:space="preserve"> - diagrama </w:t>
-      </w:r>
-      <w:proofErr w:type="spellStart"/>
-      <w:r>
-        <w:t>uml</w:t>
-      </w:r>
-      <w:proofErr w:type="spellEnd"/>
-      <w:r>
-        <w:t xml:space="preserve"> de casos de uso</w:t>
+        <w:t xml:space="preserve"> - diagrama uml de casos de uso</w:t>
       </w:r>
       <w:bookmarkEnd w:id="7"/>
     </w:p>
     <w:p>
       <w:r>
-        <w:t xml:space="preserve">Diagrama de containers C4 </w:t>
-      </w:r>
-      <w:proofErr w:type="spellStart"/>
-      <w:r>
-        <w:t>Model</w:t>
-      </w:r>
-      <w:proofErr w:type="spellEnd"/>
-      <w:r>
-        <w:t xml:space="preserve"> para descrever </w:t>
-      </w:r>
-      <w:r>
-        <w:t xml:space="preserve">a arquitetura do sistema, incluindo </w:t>
-      </w:r>
-      <w:proofErr w:type="spellStart"/>
-      <w:r>
-        <w:t>frontend</w:t>
-      </w:r>
-      <w:proofErr w:type="spellEnd"/>
-      <w:r>
-        <w:t xml:space="preserve">, </w:t>
-      </w:r>
-      <w:proofErr w:type="spellStart"/>
-      <w:r>
-        <w:t>backend</w:t>
-      </w:r>
-      <w:proofErr w:type="spellEnd"/>
-      <w:r>
-        <w:t xml:space="preserve"> e base de dados.</w:t>
+        <w:t xml:space="preserve">Diagrama de containers C4 Model para descrever </w:t>
+      </w:r>
+      <w:r>
+        <w:t>a arquitetura do sistema, incluindo frontend, backend e base de dados.</w:t>
       </w:r>
     </w:p>
     <w:p>
@@ -4432,7 +4019,7 @@
       <w:pPr>
         <w:pStyle w:val="Legenda"/>
       </w:pPr>
-      <w:bookmarkStart w:id="8" w:name="_Toc177397488"/>
+      <w:bookmarkStart w:id="8" w:name="_Toc177409297"/>
       <w:r>
         <w:t xml:space="preserve">Figura </w:t>
       </w:r>
@@ -4445,14 +4032,9 @@
         </w:r>
       </w:fldSimple>
       <w:r>
-        <w:t xml:space="preserve"> - C4 </w:t>
-      </w:r>
-      <w:proofErr w:type="spellStart"/>
-      <w:r>
-        <w:t>Model</w:t>
+        <w:t xml:space="preserve"> - C4 Model</w:t>
       </w:r>
       <w:bookmarkEnd w:id="8"/>
-      <w:proofErr w:type="spellEnd"/>
     </w:p>
     <w:p>
       <w:r>
@@ -4516,7 +4098,7 @@
       <w:pPr>
         <w:pStyle w:val="Legenda"/>
       </w:pPr>
-      <w:bookmarkStart w:id="9" w:name="_Toc177397489"/>
+      <w:bookmarkStart w:id="9" w:name="_Toc177409298"/>
       <w:r>
         <w:t xml:space="preserve">Figura </w:t>
       </w:r>
@@ -4537,7 +4119,7 @@
       <w:pPr>
         <w:pStyle w:val="Ttulo2"/>
       </w:pPr>
-      <w:bookmarkStart w:id="10" w:name="_Toc177398110"/>
+      <w:bookmarkStart w:id="10" w:name="_Toc177409309"/>
       <w:r>
         <w:t>Utilização de ferramentas de planeamento</w:t>
       </w:r>
@@ -4554,15 +4136,7 @@
         <w:t>r</w:t>
       </w:r>
       <w:r>
-        <w:t xml:space="preserve"> o </w:t>
-      </w:r>
-      <w:proofErr w:type="spellStart"/>
-      <w:r>
-        <w:t>Tello</w:t>
-      </w:r>
-      <w:proofErr w:type="spellEnd"/>
-      <w:r>
-        <w:t>:</w:t>
+        <w:t xml:space="preserve"> o Tello:</w:t>
       </w:r>
     </w:p>
     <w:p>
@@ -4575,15 +4149,7 @@
         <w:spacing w:after="120"/>
       </w:pPr>
       <w:r>
-        <w:t xml:space="preserve">Criar um quadro </w:t>
-      </w:r>
-      <w:proofErr w:type="spellStart"/>
-      <w:r>
-        <w:t>Kanban</w:t>
-      </w:r>
-      <w:proofErr w:type="spellEnd"/>
-      <w:r>
-        <w:t xml:space="preserve"> para o projeto, com listas como “Por Fazer”, “Em Progresso”, e “Concluído”.</w:t>
+        <w:t>Criar um quadro Kanban para o projeto, com listas como “Por Fazer”, “Em Progresso”, e “Concluído”.</w:t>
       </w:r>
     </w:p>
     <w:p>
@@ -4656,6 +4222,7 @@
       <w:pPr>
         <w:pStyle w:val="Legenda"/>
       </w:pPr>
+      <w:bookmarkStart w:id="11" w:name="_Toc177409299"/>
       <w:r>
         <w:t xml:space="preserve">Figura </w:t>
       </w:r>
@@ -4668,25 +4235,13 @@
         </w:r>
       </w:fldSimple>
       <w:r>
-        <w:t xml:space="preserve"> – </w:t>
-      </w:r>
-      <w:proofErr w:type="spellStart"/>
-      <w:r>
-        <w:t>Trello</w:t>
-      </w:r>
-      <w:proofErr w:type="spellEnd"/>
-    </w:p>
-    <w:p>
-      <w:r>
-        <w:t xml:space="preserve">E agora vamos utilizar o </w:t>
-      </w:r>
-      <w:proofErr w:type="spellStart"/>
-      <w:r>
-        <w:t>jira</w:t>
-      </w:r>
-      <w:proofErr w:type="spellEnd"/>
-      <w:r>
-        <w:t xml:space="preserve"> para:</w:t>
+        <w:t xml:space="preserve"> – Trello</w:t>
+      </w:r>
+      <w:bookmarkEnd w:id="11"/>
+    </w:p>
+    <w:p>
+      <w:r>
+        <w:t>E agora vamos utilizar o jira para:</w:t>
       </w:r>
     </w:p>
     <w:p>
@@ -4712,15 +4267,7 @@
         <w:spacing w:after="120"/>
       </w:pPr>
       <w:r>
-        <w:t xml:space="preserve">Adicionar tarefas ao </w:t>
-      </w:r>
-      <w:proofErr w:type="spellStart"/>
-      <w:r>
-        <w:t>backlog</w:t>
-      </w:r>
-      <w:proofErr w:type="spellEnd"/>
-      <w:r>
-        <w:t xml:space="preserve"> e planeá-las para o sprint.</w:t>
+        <w:t>Adicionar tarefas ao backlog e planeá-las para o sprint.</w:t>
       </w:r>
     </w:p>
     <w:p>
@@ -4732,35 +4279,78 @@
         </w:numPr>
       </w:pPr>
       <w:r>
-        <w:t xml:space="preserve">Gerar um </w:t>
-      </w:r>
-      <w:proofErr w:type="spellStart"/>
-      <w:r>
-        <w:t>burndown</w:t>
-      </w:r>
-      <w:proofErr w:type="spellEnd"/>
-      <w:r>
-        <w:t xml:space="preserve"> </w:t>
-      </w:r>
-      <w:proofErr w:type="spellStart"/>
-      <w:r>
-        <w:t>chart</w:t>
-      </w:r>
-      <w:proofErr w:type="spellEnd"/>
-      <w:r>
-        <w:t xml:space="preserve"> para monitorizar o progresso do sprint e discutir como o gráfico pode ser utilizado para ajustar o trabalho ao longo do ciclo.</w:t>
-      </w:r>
-    </w:p>
-    <w:p/>
-    <w:p>
-      <w:pPr>
-        <w:pStyle w:val="Ttulo1"/>
-      </w:pPr>
-      <w:bookmarkStart w:id="11" w:name="_Toc177398113"/>
-      <w:r>
-        <w:t>Discussão</w:t>
-      </w:r>
-      <w:bookmarkEnd w:id="11"/>
+        <w:t>Gerar um burndown chart para monitorizar o progresso do sprint e discutir como o gráfico pode ser utilizado para ajustar o trabalho ao longo do ciclo.</w:t>
+      </w:r>
+    </w:p>
+    <w:p>
+      <w:pPr>
+        <w:keepNext/>
+        <w:jc w:val="center"/>
+      </w:pPr>
+      <w:r>
+        <w:rPr>
+          <w:noProof/>
+        </w:rPr>
+        <w:drawing>
+          <wp:inline distT="0" distB="0" distL="0" distR="0" wp14:anchorId="2B340ABB" wp14:editId="21DC945C">
+            <wp:extent cx="4787900" cy="2397021"/>
+            <wp:effectExtent l="0" t="0" r="0" b="3810"/>
+            <wp:docPr id="1358769159" name="Imagem 1"/>
+            <wp:cNvGraphicFramePr>
+              <a:graphicFrameLocks xmlns:a="http://schemas.openxmlformats.org/drawingml/2006/main" noChangeAspect="1"/>
+            </wp:cNvGraphicFramePr>
+            <a:graphic xmlns:a="http://schemas.openxmlformats.org/drawingml/2006/main">
+              <a:graphicData uri="http://schemas.openxmlformats.org/drawingml/2006/picture">
+                <pic:pic xmlns:pic="http://schemas.openxmlformats.org/drawingml/2006/picture">
+                  <pic:nvPicPr>
+                    <pic:cNvPr id="1358769159" name=""/>
+                    <pic:cNvPicPr/>
+                  </pic:nvPicPr>
+                  <pic:blipFill>
+                    <a:blip r:embed="rId18"/>
+                    <a:stretch>
+                      <a:fillRect/>
+                    </a:stretch>
+                  </pic:blipFill>
+                  <pic:spPr>
+                    <a:xfrm>
+                      <a:off x="0" y="0"/>
+                      <a:ext cx="4792817" cy="2399483"/>
+                    </a:xfrm>
+                    <a:prstGeom prst="rect">
+                      <a:avLst/>
+                    </a:prstGeom>
+                  </pic:spPr>
+                </pic:pic>
+              </a:graphicData>
+            </a:graphic>
+          </wp:inline>
+        </w:drawing>
+      </w:r>
+    </w:p>
+    <w:p>
+      <w:pPr>
+        <w:pStyle w:val="Legenda"/>
+      </w:pPr>
+      <w:bookmarkStart w:id="12" w:name="_Toc177409300"/>
+      <w:r>
+        <w:t xml:space="preserve">Figura </w:t>
+      </w:r>
+      <w:fldSimple w:instr=" SEQ Figura \* ARABIC ">
+        <w:r>
+          <w:rPr>
+            <w:noProof/>
+          </w:rPr>
+          <w:t>5</w:t>
+        </w:r>
+      </w:fldSimple>
+      <w:r>
+        <w:t xml:space="preserve"> - </w:t>
+      </w:r>
+      <w:r>
+        <w:t>burndown chart</w:t>
+      </w:r>
+      <w:bookmarkEnd w:id="12"/>
     </w:p>
     <w:p>
       <w:pPr>
@@ -4775,19 +4365,301 @@
       <w:pPr>
         <w:pStyle w:val="Ttulo1"/>
       </w:pPr>
-      <w:bookmarkStart w:id="12" w:name="_Toc177398114"/>
-      <w:proofErr w:type="spellStart"/>
+      <w:bookmarkStart w:id="13" w:name="_Toc177409310"/>
       <w:r>
         <w:lastRenderedPageBreak/>
+        <w:t>Discussão</w:t>
+      </w:r>
+      <w:bookmarkEnd w:id="13"/>
+    </w:p>
+    <w:p>
+      <w:pPr>
+        <w:spacing w:line="240" w:lineRule="auto"/>
+        <w:jc w:val="left"/>
+      </w:pPr>
+      <w:r>
+        <w:t>A seleção da metodologia adequada para o projeto não apresentou grandes dificuldades. O processo envolveu uma análise cuidadosa dos prós e contras de cada abordagem (Agile, Scrum, Kanban), considerando como cada uma poderia influenciar a produtividade e a qualidade do projeto. Esta análise comparativa foi crucial para garantir que a metodologia escolhida se alinhasse com as necessidades específicas do desenvolvimento da aplicação de gestão de reservas e inventário para o restaurante.</w:t>
+      </w:r>
+    </w:p>
+    <w:p>
+      <w:pPr>
+        <w:spacing w:line="240" w:lineRule="auto"/>
+        <w:jc w:val="left"/>
+      </w:pPr>
+      <w:r>
+        <w:t xml:space="preserve">A fase de análise e especificação de requisitos apresentou desafios significativos, principalmente devido à ausência de entrevistas reais com funcionários ou gerentes de restaurantes. Esta limitação impactou a aquisição de requisitos, pois não tínhamos acesso direto às perspetivas e necessidades dos </w:t>
+      </w:r>
+      <w:r>
+        <w:t>utilizadores</w:t>
+      </w:r>
+      <w:r>
+        <w:t xml:space="preserve"> finais. Para superar esta barreira, adotamos uma abordagem de empatia, colocando-nos nas posições tanto de clientes quanto de funcionários do restaurante. Este exercício de perspetiva permitiu</w:t>
+      </w:r>
+      <w:r>
+        <w:t>-nos</w:t>
+      </w:r>
+      <w:r>
+        <w:t xml:space="preserve"> identificar requisitos que buscassem uma sintonia entre as necessidades de ambas as partes, embora reconheçamos que esta abordagem pode não capturar todas as nuances de um cenário real.</w:t>
+      </w:r>
+    </w:p>
+    <w:p>
+      <w:pPr>
+        <w:spacing w:after="0" w:line="240" w:lineRule="auto"/>
+        <w:jc w:val="left"/>
+      </w:pPr>
+      <w:r>
+        <w:t xml:space="preserve">A construção dos diagramas UML, C4 Model e GRL foi uma fase crítica para a compreensão e comunicação do design do sistema. Esta etapa exigiu decisões importantes sobre a arquitetura do sistema, incluindo a escolha do sistema de gerenciamento de </w:t>
+      </w:r>
+      <w:r>
+        <w:t>banco</w:t>
+      </w:r>
+      <w:r>
+        <w:t xml:space="preserve"> de dados</w:t>
+      </w:r>
+      <w:r>
+        <w:t xml:space="preserve"> (</w:t>
+      </w:r>
+      <w:r>
+        <w:t>postgresql</w:t>
+      </w:r>
+      <w:r>
+        <w:t>)</w:t>
+      </w:r>
+      <w:r>
+        <w:t xml:space="preserve"> e da linguagem de programação</w:t>
+      </w:r>
+      <w:r>
+        <w:t xml:space="preserve"> (python (serviço de notificações) e javascript (aplicação web))</w:t>
+      </w:r>
+      <w:r>
+        <w:t>. Optamos por soluções que consideramos mais simplificadas, visando não complicar desnecessariamente o desenvolvimento.</w:t>
+      </w:r>
+      <w:r>
+        <w:t xml:space="preserve"> </w:t>
+      </w:r>
+    </w:p>
+    <w:p>
+      <w:pPr>
+        <w:spacing w:after="0" w:line="240" w:lineRule="auto"/>
+        <w:jc w:val="left"/>
+      </w:pPr>
+      <w:r>
+        <w:t xml:space="preserve">O diagrama de casos de uso </w:t>
+      </w:r>
+      <w:r>
+        <w:t xml:space="preserve">ajudou a visualizar as principais interações entre os </w:t>
+      </w:r>
+      <w:r>
+        <w:t xml:space="preserve">utilizadores </w:t>
+      </w:r>
+      <w:r>
+        <w:t xml:space="preserve">e o sistema. Identificamos casos de uso como " Criar Reserva", "Gerenciar </w:t>
+      </w:r>
+      <w:r>
+        <w:t>Reservas</w:t>
+      </w:r>
+      <w:r>
+        <w:t xml:space="preserve">" e " Gerenciar Inventário". </w:t>
+      </w:r>
+    </w:p>
+    <w:p>
+      <w:pPr>
+        <w:spacing w:after="0" w:line="240" w:lineRule="auto"/>
+        <w:jc w:val="left"/>
+      </w:pPr>
+      <w:r>
+        <w:t>Utilizamos o diagrama de containers do C4 Model para representar a arquitetura de alto nível do sistema</w:t>
+      </w:r>
+      <w:r>
+        <w:t>,</w:t>
+      </w:r>
+      <w:r>
+        <w:t xml:space="preserve"> </w:t>
+      </w:r>
+      <w:r>
+        <w:t xml:space="preserve">o que </w:t>
+      </w:r>
+      <w:r>
+        <w:t xml:space="preserve">permitiu visualizar claramente a separação entre o frontend (aplicação web), o backend (servidor de aplicação) e o </w:t>
+      </w:r>
+      <w:r>
+        <w:t>base</w:t>
+      </w:r>
+      <w:r>
+        <w:t xml:space="preserve"> de dados. Este modelo nos ajudou a tomar decisões sobre como estruturar nossa aplicação e identificar possíveis pontos de integraçã</w:t>
+      </w:r>
+      <w:r>
+        <w:t>o</w:t>
+      </w:r>
+      <w:r>
+        <w:t>.</w:t>
+      </w:r>
+    </w:p>
+    <w:p>
+      <w:pPr>
+        <w:spacing w:line="240" w:lineRule="auto"/>
+        <w:jc w:val="left"/>
+      </w:pPr>
+      <w:r>
+        <w:t>Utilizamos o</w:t>
+      </w:r>
+      <w:r>
+        <w:t xml:space="preserve"> diagrama </w:t>
+      </w:r>
+      <w:r>
+        <w:t xml:space="preserve">GRL </w:t>
+      </w:r>
+      <w:r>
+        <w:t>para modelar os objetivos não funcionais do sistema, como desempenho, usabilidade e segurança. Através do GRL, pudemos visualizar como esses objetivos se relacionavam entre si e com os componentes do sistema, o que ajud</w:t>
+      </w:r>
+      <w:r>
+        <w:t>a</w:t>
+      </w:r>
+      <w:r>
+        <w:t xml:space="preserve"> a priorizar certas características de design.</w:t>
+      </w:r>
+    </w:p>
+    <w:p>
+      <w:pPr>
+        <w:spacing w:line="240" w:lineRule="auto"/>
+        <w:jc w:val="left"/>
+      </w:pPr>
+      <w:r>
+        <w:t>Por ultimo</w:t>
+      </w:r>
+      <w:r>
+        <w:t>, na ultima parte da u</w:t>
+      </w:r>
+      <w:r>
+        <w:t>tilização de ferramentas de planeamento</w:t>
+      </w:r>
+      <w:r>
+        <w:t xml:space="preserve">, </w:t>
+      </w:r>
+      <w:r>
+        <w:t>o Trello</w:t>
+      </w:r>
+      <w:r>
+        <w:t xml:space="preserve"> foi utilizadp</w:t>
+      </w:r>
+      <w:r>
+        <w:t xml:space="preserve"> para o planeamento das tarefas foi relativamente direta, com o principal desafio sendo a identificação e priorização das tarefas mais importantes. Esta etapa forçou</w:t>
+      </w:r>
+      <w:r>
+        <w:t>-nos</w:t>
+      </w:r>
+      <w:r>
+        <w:t xml:space="preserve"> a refletir criticamente sobre quais aspetos do projeto eram verdadeiramente cruciais para o seu sucesso.</w:t>
+      </w:r>
+    </w:p>
+    <w:p>
+      <w:pPr>
+        <w:spacing w:line="240" w:lineRule="auto"/>
+        <w:jc w:val="left"/>
+      </w:pPr>
+      <w:r>
+        <w:t xml:space="preserve">O uso do Jira apresentou maiores dificuldades, uma vez que nunca tínhamos utilizado esta ferramenta, principalmente na configuração inicial e na criação do burndown chart. Aprendemos que este gráfico é uma ferramenta valiosa para monitorizar o progresso do sprint, permitindo-nos visualizar se estamos no caminho certo para concluir as tarefas dentro do prazo estipulado. </w:t>
+      </w:r>
+      <w:r>
+        <w:t>Neste gráfico</w:t>
+      </w:r>
+      <w:r>
+        <w:t>:</w:t>
+      </w:r>
+    </w:p>
+    <w:p>
+      <w:pPr>
+        <w:pStyle w:val="PargrafodaLista"/>
+        <w:numPr>
+          <w:ilvl w:val="0"/>
+          <w:numId w:val="45"/>
+        </w:numPr>
+        <w:spacing w:line="240" w:lineRule="auto"/>
+        <w:jc w:val="left"/>
+      </w:pPr>
+      <w:r>
+        <w:t>Uma linha de progresso próxima à linha ideal indica um bom ritmo de trabalho.</w:t>
+      </w:r>
+    </w:p>
+    <w:p>
+      <w:pPr>
+        <w:pStyle w:val="PargrafodaLista"/>
+        <w:numPr>
+          <w:ilvl w:val="0"/>
+          <w:numId w:val="45"/>
+        </w:numPr>
+        <w:spacing w:line="240" w:lineRule="auto"/>
+        <w:jc w:val="left"/>
+      </w:pPr>
+      <w:r>
+        <w:t>Uma linha significativamente acima da ideal sugere um progresso mais lento, possivelmente requerendo uma reavaliação da distribuição de tarefas.</w:t>
+      </w:r>
+    </w:p>
+    <w:p>
+      <w:pPr>
+        <w:pStyle w:val="PargrafodaLista"/>
+        <w:numPr>
+          <w:ilvl w:val="0"/>
+          <w:numId w:val="45"/>
+        </w:numPr>
+        <w:spacing w:line="240" w:lineRule="auto"/>
+        <w:jc w:val="left"/>
+      </w:pPr>
+      <w:r>
+        <w:t>Uma linha muito abaixo da ideal pode indicar que estamos concluindo o trabalho mais rápido que o previsto, potencialmente permitindo a inclusão de mais tarefas no sprint.</w:t>
+      </w:r>
+    </w:p>
+    <w:p>
+      <w:pPr>
+        <w:spacing w:line="240" w:lineRule="auto"/>
+        <w:jc w:val="left"/>
+      </w:pPr>
+      <w:r>
+        <w:t>No nosso caso específico, notamos que o gráfico não apresentava nenhuma linha de progresso inicialmente, o que é esperado dado que o sprint foi iniciado recentemente.</w:t>
+      </w:r>
+    </w:p>
+    <w:p>
+      <w:pPr>
+        <w:spacing w:line="240" w:lineRule="auto"/>
+        <w:jc w:val="left"/>
+      </w:pPr>
+    </w:p>
+    <w:p>
+      <w:pPr>
+        <w:spacing w:after="0" w:line="240" w:lineRule="auto"/>
+        <w:jc w:val="left"/>
+      </w:pPr>
+    </w:p>
+    <w:p>
+      <w:pPr>
+        <w:pStyle w:val="Ttulo1"/>
+      </w:pPr>
+      <w:bookmarkStart w:id="14" w:name="_Toc177409311"/>
+      <w:r>
         <w:t>Conclu</w:t>
       </w:r>
       <w:r>
         <w:t>sion</w:t>
       </w:r>
-      <w:bookmarkEnd w:id="12"/>
-      <w:proofErr w:type="spellEnd"/>
-    </w:p>
-    <w:p/>
+      <w:bookmarkEnd w:id="14"/>
+    </w:p>
+    <w:p>
+      <w:r>
+        <w:t xml:space="preserve">Este </w:t>
+      </w:r>
+      <w:r>
+        <w:t>trabalho</w:t>
+      </w:r>
+      <w:r>
+        <w:t xml:space="preserve"> proporcionou</w:t>
+      </w:r>
+      <w:r>
+        <w:t>-nos</w:t>
+      </w:r>
+      <w:r>
+        <w:t xml:space="preserve"> uma valiosa experiência prática na aplicação de metodologias ágeis, técnicas de modelação e ferramentas de planeamento. Aprendemos a importância de adaptar nossas abordagens às limitações do projeto e a valor de uma boa comunicação e visualização no processo de desenvolvimento de software. As dificuldades encontradas, especialmente na especificação de requisitos sem acesso direto aos stakeholders, nos ensinaram a importância da criatividade e empatia no design de sistemas. Para projetos futuros, buscaremos incorporar mais feedback direto dos usuários finais, mesmo em cenários simulados, para enriquecer nossa compreensão dos requisitos e necessidades do sistema.</w:t>
+      </w:r>
+    </w:p>
     <w:p>
       <w:pPr>
         <w:rPr>
@@ -4808,8 +4680,7 @@
           <w:lang w:eastAsia="pt-PT"/>
         </w:rPr>
       </w:pPr>
-      <w:bookmarkStart w:id="13" w:name="_Toc177398115"/>
-      <w:proofErr w:type="spellStart"/>
+      <w:bookmarkStart w:id="15" w:name="_Toc177409312"/>
       <w:r>
         <w:rPr>
           <w:lang w:eastAsia="pt-PT"/>
@@ -4823,307 +4694,194 @@
         </w:rPr>
         <w:t>ences</w:t>
       </w:r>
-      <w:bookmarkEnd w:id="13"/>
-      <w:proofErr w:type="spellEnd"/>
-    </w:p>
-    <w:p>
-      <w:pPr>
-        <w:rPr>
+      <w:bookmarkEnd w:id="15"/>
+    </w:p>
+    <w:p>
+      <w:pPr>
+        <w:spacing w:after="0" w:line="480" w:lineRule="auto"/>
+        <w:ind w:hanging="720"/>
+        <w:jc w:val="left"/>
+        <w:rPr>
+          <w:rFonts w:ascii="Times New Roman" w:eastAsia="Times New Roman" w:hAnsi="Times New Roman"/>
+          <w:sz w:val="24"/>
+          <w:szCs w:val="24"/>
           <w:lang w:val="en-US" w:eastAsia="pt-PT"/>
         </w:rPr>
       </w:pPr>
       <w:r>
         <w:rPr>
+          <w:rFonts w:ascii="Times New Roman" w:eastAsia="Times New Roman" w:hAnsi="Times New Roman"/>
+          <w:sz w:val="24"/>
+          <w:szCs w:val="24"/>
           <w:lang w:val="en-US" w:eastAsia="pt-PT"/>
         </w:rPr>
-        <w:t>References serve three primary purposes—documentation, acknowledgment, and directing or linking the reader to additional resources. The author may cite a reference to support their own arguments or lay the foundation for their theses (documentation); as a credit to the work of other authors (acknowledgment); or to direct the reader to more detail or additional resources (directing or linking). References are a critical element of a manuscript.</w:t>
-      </w:r>
-    </w:p>
-    <w:p>
-      <w:pPr>
-        <w:rPr>
+        <w:t xml:space="preserve">Atlassian. “Jira.” </w:t>
+      </w:r>
+      <w:r>
+        <w:rPr>
+          <w:rFonts w:ascii="Times New Roman" w:eastAsia="Times New Roman" w:hAnsi="Times New Roman"/>
+          <w:i/>
+          <w:iCs/>
+          <w:sz w:val="24"/>
+          <w:szCs w:val="24"/>
           <w:lang w:val="en-US" w:eastAsia="pt-PT"/>
         </w:rPr>
-      </w:pPr>
-      <w:r>
-        <w:rPr>
+        <w:t>Atlassian</w:t>
+      </w:r>
+      <w:r>
+        <w:rPr>
+          <w:rFonts w:ascii="Times New Roman" w:eastAsia="Times New Roman" w:hAnsi="Times New Roman"/>
+          <w:sz w:val="24"/>
+          <w:szCs w:val="24"/>
           <w:lang w:val="en-US" w:eastAsia="pt-PT"/>
         </w:rPr>
-        <w:t>To manage the references, you must use a reference manager (from the built in Microsoft Source Manager to more capable and platform-independent applications such as Zotero).</w:t>
-      </w:r>
-    </w:p>
-    <w:p>
-      <w:pPr>
-        <w:rPr>
+        <w:t>, 2019, www.atlassian.com/software/jira. Accessed 16 Sept. 2024.</w:t>
+      </w:r>
+    </w:p>
+    <w:p>
+      <w:pPr>
+        <w:spacing w:after="0" w:line="480" w:lineRule="auto"/>
+        <w:ind w:hanging="720"/>
+        <w:jc w:val="left"/>
+        <w:rPr>
+          <w:rFonts w:ascii="Times New Roman" w:eastAsia="Times New Roman" w:hAnsi="Times New Roman"/>
+          <w:sz w:val="24"/>
+          <w:szCs w:val="24"/>
           <w:lang w:val="en-US" w:eastAsia="pt-PT"/>
         </w:rPr>
       </w:pPr>
       <w:r>
         <w:rPr>
+          <w:rFonts w:ascii="Times New Roman" w:eastAsia="Times New Roman" w:hAnsi="Times New Roman"/>
+          <w:sz w:val="24"/>
+          <w:szCs w:val="24"/>
           <w:lang w:val="en-US" w:eastAsia="pt-PT"/>
         </w:rPr>
-        <w:t>There are several conventions to present references, with APA (American Psychological Association), ACM (Association for Computing Machinery), and IEEE (Institute of Electrical and Electronics Engineers) being the most</w:t>
-      </w:r>
-    </w:p>
-    <w:p>
-      <w:pPr>
-        <w:rPr>
+        <w:t xml:space="preserve">iZenBridge Consultancy Pvt Ltd. “Burndown Charts with Jira - Managing Projects with Jira.” </w:t>
+      </w:r>
+      <w:r>
+        <w:rPr>
+          <w:rFonts w:ascii="Times New Roman" w:eastAsia="Times New Roman" w:hAnsi="Times New Roman"/>
+          <w:i/>
+          <w:iCs/>
+          <w:sz w:val="24"/>
+          <w:szCs w:val="24"/>
           <w:lang w:val="en-US" w:eastAsia="pt-PT"/>
         </w:rPr>
-      </w:pPr>
-      <w:r>
-        <w:rPr>
+        <w:t>YouTube</w:t>
+      </w:r>
+      <w:r>
+        <w:rPr>
+          <w:rFonts w:ascii="Times New Roman" w:eastAsia="Times New Roman" w:hAnsi="Times New Roman"/>
+          <w:sz w:val="24"/>
+          <w:szCs w:val="24"/>
           <w:lang w:val="en-US" w:eastAsia="pt-PT"/>
         </w:rPr>
-        <w:t xml:space="preserve">To satisfy your curiosity for the time being, you may find hints on the ACM requirements at </w:t>
-      </w:r>
-      <w:r>
-        <w:fldChar w:fldCharType="begin"/>
-      </w:r>
-      <w:r>
-        <w:rPr>
-          <w:lang w:val="en-US"/>
-        </w:rPr>
-        <w:instrText>HYPERLINK "http://www.acm.org/pubs/submissions/submission.htm"</w:instrText>
-      </w:r>
-      <w:r>
-        <w:fldChar w:fldCharType="separate"/>
-      </w:r>
-      <w:r>
-        <w:rPr>
-          <w:rStyle w:val="Hiperligao"/>
+        <w:t>, 31 May 2022, www.youtube.com/watch?v=hxDWRD5ZxyA. Accessed 16 Sept. 2024.</w:t>
+      </w:r>
+    </w:p>
+    <w:p>
+      <w:pPr>
+        <w:spacing w:after="0" w:line="480" w:lineRule="auto"/>
+        <w:ind w:hanging="720"/>
+        <w:jc w:val="left"/>
+        <w:rPr>
+          <w:rFonts w:ascii="Times New Roman" w:eastAsia="Times New Roman" w:hAnsi="Times New Roman"/>
+          <w:sz w:val="24"/>
+          <w:szCs w:val="24"/>
           <w:lang w:val="en-US" w:eastAsia="pt-PT"/>
         </w:rPr>
-        <w:t>http://www.acm.org/pubs/submissions/submission.htm</w:t>
-      </w:r>
-      <w:r>
-        <w:rPr>
-          <w:rStyle w:val="Hiperligao"/>
+      </w:pPr>
+      <w:r>
+        <w:rPr>
+          <w:rFonts w:ascii="Times New Roman" w:eastAsia="Times New Roman" w:hAnsi="Times New Roman"/>
+          <w:sz w:val="24"/>
+          <w:szCs w:val="24"/>
           <w:lang w:val="en-US" w:eastAsia="pt-PT"/>
         </w:rPr>
-        <w:fldChar w:fldCharType="end"/>
-      </w:r>
-      <w:r>
-        <w:rPr>
+        <w:t xml:space="preserve">“Open-Source Tool That Uses Simple Textual Descriptions to Draw Beautiful UML Diagrams.” </w:t>
+      </w:r>
+      <w:r>
+        <w:rPr>
+          <w:rFonts w:ascii="Times New Roman" w:eastAsia="Times New Roman" w:hAnsi="Times New Roman"/>
+          <w:i/>
+          <w:iCs/>
+          <w:sz w:val="24"/>
+          <w:szCs w:val="24"/>
           <w:lang w:val="en-US" w:eastAsia="pt-PT"/>
         </w:rPr>
-        <w:t xml:space="preserve"> and look up examples of the differences between the conventions of the ACM, APA, and IEEE at </w:t>
-      </w:r>
-      <w:r>
-        <w:fldChar w:fldCharType="begin"/>
-      </w:r>
-      <w:r>
-        <w:rPr>
-          <w:lang w:val="en-US"/>
-        </w:rPr>
-        <w:instrText>HYPERLINK "http://www.library.dal.ca/subjects/csci_ref.htm" \t "_blank"</w:instrText>
-      </w:r>
-      <w:r>
-        <w:fldChar w:fldCharType="separate"/>
-      </w:r>
-      <w:r>
-        <w:rPr>
-          <w:rStyle w:val="Hiperligao"/>
+        <w:t>PlantUML.com</w:t>
+      </w:r>
+      <w:r>
+        <w:rPr>
+          <w:rFonts w:ascii="Times New Roman" w:eastAsia="Times New Roman" w:hAnsi="Times New Roman"/>
+          <w:sz w:val="24"/>
+          <w:szCs w:val="24"/>
           <w:lang w:val="en-US" w:eastAsia="pt-PT"/>
         </w:rPr>
-        <w:t>http://www.library.dal.ca/subjects/csci_ref.htm</w:t>
-      </w:r>
-      <w:r>
-        <w:rPr>
-          <w:rStyle w:val="Hiperligao"/>
+        <w:t>, plantuml.com/. Accessed 16 Sept. 2024.</w:t>
+      </w:r>
+    </w:p>
+    <w:p>
+      <w:pPr>
+        <w:spacing w:after="0" w:line="480" w:lineRule="auto"/>
+        <w:ind w:hanging="720"/>
+        <w:jc w:val="left"/>
+        <w:rPr>
+          <w:rFonts w:ascii="Times New Roman" w:eastAsia="Times New Roman" w:hAnsi="Times New Roman"/>
+          <w:sz w:val="24"/>
+          <w:szCs w:val="24"/>
+          <w:lang w:eastAsia="pt-PT"/>
+        </w:rPr>
+      </w:pPr>
+      <w:r>
+        <w:rPr>
+          <w:rFonts w:ascii="Times New Roman" w:eastAsia="Times New Roman" w:hAnsi="Times New Roman"/>
+          <w:sz w:val="24"/>
+          <w:szCs w:val="24"/>
           <w:lang w:val="en-US" w:eastAsia="pt-PT"/>
         </w:rPr>
-        <w:fldChar w:fldCharType="end"/>
-      </w:r>
-      <w:r>
-        <w:rPr>
+        <w:t xml:space="preserve">Trello. “Trello.” </w:t>
+      </w:r>
+      <w:r>
+        <w:rPr>
+          <w:rFonts w:ascii="Times New Roman" w:eastAsia="Times New Roman" w:hAnsi="Times New Roman"/>
+          <w:i/>
+          <w:iCs/>
+          <w:sz w:val="24"/>
+          <w:szCs w:val="24"/>
           <w:lang w:val="en-US" w:eastAsia="pt-PT"/>
         </w:rPr>
-        <w:t xml:space="preserve">. Bellow, you are given a few examples of citations complying with the requirements of the ACM </w:t>
-      </w:r>
-    </w:p>
-    <w:p>
-      <w:pPr>
-        <w:rPr>
+        <w:t>Trello</w:t>
+      </w:r>
+      <w:r>
+        <w:rPr>
+          <w:rFonts w:ascii="Times New Roman" w:eastAsia="Times New Roman" w:hAnsi="Times New Roman"/>
+          <w:sz w:val="24"/>
+          <w:szCs w:val="24"/>
           <w:lang w:val="en-US" w:eastAsia="pt-PT"/>
         </w:rPr>
-      </w:pPr>
-    </w:p>
-    <w:p>
-      <w:pPr>
-        <w:rPr>
-          <w:u w:val="single"/>
+        <w:t xml:space="preserve">, 2023, trello.com/. </w:t>
+      </w:r>
+      <w:r>
+        <w:rPr>
+          <w:rFonts w:ascii="Times New Roman" w:eastAsia="Times New Roman" w:hAnsi="Times New Roman"/>
+          <w:sz w:val="24"/>
+          <w:szCs w:val="24"/>
+          <w:lang w:eastAsia="pt-PT"/>
+        </w:rPr>
+        <w:t>Accessed 16 Sept. 2024.</w:t>
+      </w:r>
+    </w:p>
+    <w:p>
+      <w:pPr>
+        <w:rPr>
           <w:lang w:val="en-US" w:eastAsia="pt-PT"/>
         </w:rPr>
       </w:pPr>
-      <w:r>
-        <w:rPr>
-          <w:u w:val="single"/>
-          <w:lang w:val="en-US" w:eastAsia="pt-PT"/>
-        </w:rPr>
-        <w:t>An article in a journal:</w:t>
-      </w:r>
-    </w:p>
-    <w:p>
-      <w:pPr>
-        <w:rPr>
-          <w:lang w:val="en-US" w:eastAsia="pt-PT"/>
-        </w:rPr>
-      </w:pPr>
-      <w:r>
-        <w:rPr>
-          <w:lang w:val="en-US" w:eastAsia="pt-PT"/>
-        </w:rPr>
-        <w:t>ABDELBAR, A.M., AND HEDETNIEMI, S.M. 1998. Approximating MAPs for belief networks in NP-hard and other theorems. Artificial Intelligence 102, 21-38.</w:t>
-      </w:r>
-    </w:p>
-    <w:p>
-      <w:pPr>
-        <w:rPr>
-          <w:u w:val="single"/>
-          <w:lang w:val="en-US" w:eastAsia="pt-PT"/>
-        </w:rPr>
-      </w:pPr>
-      <w:r>
-        <w:rPr>
-          <w:u w:val="single"/>
-          <w:lang w:val="en-US" w:eastAsia="pt-PT"/>
-        </w:rPr>
-        <w:t>A book:</w:t>
-      </w:r>
-    </w:p>
-    <w:p>
-      <w:pPr>
-        <w:rPr>
-          <w:lang w:eastAsia="pt-PT"/>
-        </w:rPr>
-      </w:pPr>
-      <w:r>
-        <w:rPr>
-          <w:lang w:val="en-US" w:eastAsia="pt-PT"/>
-        </w:rPr>
-        <w:t xml:space="preserve">GINSBERG, M. 1987. Readings in Nonmonotonic Reasoning. </w:t>
-      </w:r>
-      <w:r>
-        <w:rPr>
-          <w:lang w:eastAsia="pt-PT"/>
-        </w:rPr>
-        <w:t xml:space="preserve">Morgan </w:t>
-      </w:r>
-      <w:proofErr w:type="spellStart"/>
-      <w:r>
-        <w:rPr>
-          <w:lang w:eastAsia="pt-PT"/>
-        </w:rPr>
-        <w:t>Kaufmann</w:t>
-      </w:r>
-      <w:proofErr w:type="spellEnd"/>
-      <w:r>
-        <w:rPr>
-          <w:lang w:eastAsia="pt-PT"/>
-        </w:rPr>
-        <w:t>, Los Altos, CA.</w:t>
-      </w:r>
-    </w:p>
-    <w:p>
-      <w:pPr>
-        <w:rPr>
-          <w:u w:val="single"/>
-          <w:lang w:val="en-US" w:eastAsia="pt-PT"/>
-        </w:rPr>
-      </w:pPr>
-      <w:r>
-        <w:rPr>
-          <w:u w:val="single"/>
-          <w:lang w:val="en-US" w:eastAsia="pt-PT"/>
-        </w:rPr>
-        <w:t>A chapter in a book:</w:t>
-      </w:r>
-    </w:p>
-    <w:p>
-      <w:pPr>
-        <w:rPr>
-          <w:lang w:val="en-US" w:eastAsia="pt-PT"/>
-        </w:rPr>
-      </w:pPr>
-      <w:r>
-        <w:rPr>
-          <w:lang w:val="en-US" w:eastAsia="pt-PT"/>
-        </w:rPr>
-        <w:t xml:space="preserve">GREINER, R. 1999. Explanation-based learning. In The Encyclopedia of Cognitive Science, R. WILSON AND F. KEIL, Eds. MIT Press, Cambridge, MA, 301-303. </w:t>
-      </w:r>
-    </w:p>
-    <w:p>
-      <w:pPr>
-        <w:rPr>
-          <w:u w:val="single"/>
-          <w:lang w:val="en-US" w:eastAsia="pt-PT"/>
-        </w:rPr>
-      </w:pPr>
-      <w:r>
-        <w:rPr>
-          <w:u w:val="single"/>
-          <w:lang w:val="en-US" w:eastAsia="pt-PT"/>
-        </w:rPr>
-        <w:t>An article in conference proceedings:</w:t>
-      </w:r>
-    </w:p>
-    <w:p>
-      <w:pPr>
-        <w:rPr>
-          <w:lang w:eastAsia="pt-PT"/>
-        </w:rPr>
-      </w:pPr>
-      <w:r>
-        <w:rPr>
-          <w:lang w:val="en-US" w:eastAsia="pt-PT"/>
-        </w:rPr>
-        <w:t xml:space="preserve">MAREK, W., AND TRUSZCZYNSKI, M. 1989. Relating </w:t>
-      </w:r>
-      <w:proofErr w:type="spellStart"/>
-      <w:r>
-        <w:rPr>
-          <w:lang w:val="en-US" w:eastAsia="pt-PT"/>
-        </w:rPr>
-        <w:t>autoepistemic</w:t>
-      </w:r>
-      <w:proofErr w:type="spellEnd"/>
-      <w:r>
-        <w:rPr>
-          <w:lang w:val="en-US" w:eastAsia="pt-PT"/>
-        </w:rPr>
-        <w:t xml:space="preserve"> and default logics. In Proceedings of the 1st International Conference on Principles of Knowledge Representation and Reasoning, Toronto, Canada, May 1989, H. BRACHMAN AND R. REITER, Eds. </w:t>
-      </w:r>
-      <w:r>
-        <w:rPr>
-          <w:lang w:eastAsia="pt-PT"/>
-        </w:rPr>
-        <w:t xml:space="preserve">Morgan </w:t>
-      </w:r>
-      <w:proofErr w:type="spellStart"/>
-      <w:r>
-        <w:rPr>
-          <w:lang w:eastAsia="pt-PT"/>
-        </w:rPr>
-        <w:t>Kaufmann</w:t>
-      </w:r>
-      <w:proofErr w:type="spellEnd"/>
-      <w:r>
-        <w:rPr>
-          <w:lang w:eastAsia="pt-PT"/>
-        </w:rPr>
-        <w:t>, San Mateo, CA, 276-288.</w:t>
-      </w:r>
-    </w:p>
-    <w:p>
-      <w:pPr>
-        <w:rPr>
-          <w:lang w:eastAsia="pt-PT"/>
-        </w:rPr>
-      </w:pPr>
     </w:p>
     <w:sectPr>
-      <w:footerReference w:type="first" r:id="rId18"/>
+      <w:footerReference w:type="first" r:id="rId19"/>
       <w:pgSz w:w="11906" w:h="16838" w:code="9"/>
       <w:pgMar w:top="1985" w:right="1134" w:bottom="1418" w:left="1418" w:header="851" w:footer="567" w:gutter="0"/>
       <w:pgNumType w:start="1"/>
@@ -5415,70 +5173,15 @@
         </wp:anchor>
       </w:drawing>
     </w:r>
-    <w:proofErr w:type="spellStart"/>
     <w:r>
-      <w:rPr>
-        <w:noProof w:val="0"/>
-      </w:rPr>
-      <w:t>Insert</w:t>
-    </w:r>
-    <w:proofErr w:type="spellEnd"/>
-    <w:r>
-      <w:rPr>
-        <w:noProof w:val="0"/>
-      </w:rPr>
       <w:t xml:space="preserve"> </w:t>
     </w:r>
-    <w:proofErr w:type="spellStart"/>
     <w:r>
       <w:rPr>
         <w:noProof w:val="0"/>
       </w:rPr>
-      <w:t>the</w:t>
+      <w:t>Trabalhos Laboratorial nº1</w:t>
     </w:r>
-    <w:proofErr w:type="spellEnd"/>
-    <w:r>
-      <w:rPr>
-        <w:noProof w:val="0"/>
-      </w:rPr>
-      <w:t xml:space="preserve"> </w:t>
-    </w:r>
-    <w:proofErr w:type="spellStart"/>
-    <w:r>
-      <w:rPr>
-        <w:noProof w:val="0"/>
-      </w:rPr>
-      <w:t>main</w:t>
-    </w:r>
-    <w:proofErr w:type="spellEnd"/>
-    <w:r>
-      <w:rPr>
-        <w:noProof w:val="0"/>
-      </w:rPr>
-      <w:t xml:space="preserve"> </w:t>
-    </w:r>
-    <w:proofErr w:type="spellStart"/>
-    <w:r>
-      <w:rPr>
-        <w:noProof w:val="0"/>
-      </w:rPr>
-      <w:t>title</w:t>
-    </w:r>
-    <w:proofErr w:type="spellEnd"/>
-    <w:r>
-      <w:rPr>
-        <w:noProof w:val="0"/>
-      </w:rPr>
-      <w:t xml:space="preserve"> </w:t>
-    </w:r>
-    <w:proofErr w:type="spellStart"/>
-    <w:r>
-      <w:rPr>
-        <w:noProof w:val="0"/>
-      </w:rPr>
-      <w:t>here</w:t>
-    </w:r>
-    <w:proofErr w:type="spellEnd"/>
   </w:p>
 </w:hdr>
 </file>
@@ -7169,6 +6872,119 @@
     </w:lvl>
   </w:abstractNum>
   <w:abstractNum w:abstractNumId="24" w15:restartNumberingAfterBreak="0">
+    <w:nsid w:val="36190F65"/>
+    <w:multiLevelType w:val="hybridMultilevel"/>
+    <w:tmpl w:val="9558CBA8"/>
+    <w:lvl w:ilvl="0" w:tplc="08160001">
+      <w:start w:val="1"/>
+      <w:numFmt w:val="bullet"/>
+      <w:lvlText w:val=""/>
+      <w:lvlJc w:val="left"/>
+      <w:pPr>
+        <w:ind w:left="720" w:hanging="360"/>
+      </w:pPr>
+      <w:rPr>
+        <w:rFonts w:ascii="Symbol" w:hAnsi="Symbol" w:hint="default"/>
+      </w:rPr>
+    </w:lvl>
+    <w:lvl w:ilvl="1" w:tplc="08160003" w:tentative="1">
+      <w:start w:val="1"/>
+      <w:numFmt w:val="bullet"/>
+      <w:lvlText w:val="o"/>
+      <w:lvlJc w:val="left"/>
+      <w:pPr>
+        <w:ind w:left="1440" w:hanging="360"/>
+      </w:pPr>
+      <w:rPr>
+        <w:rFonts w:ascii="Courier New" w:hAnsi="Courier New" w:cs="Courier New" w:hint="default"/>
+      </w:rPr>
+    </w:lvl>
+    <w:lvl w:ilvl="2" w:tplc="08160005" w:tentative="1">
+      <w:start w:val="1"/>
+      <w:numFmt w:val="bullet"/>
+      <w:lvlText w:val=""/>
+      <w:lvlJc w:val="left"/>
+      <w:pPr>
+        <w:ind w:left="2160" w:hanging="360"/>
+      </w:pPr>
+      <w:rPr>
+        <w:rFonts w:ascii="Wingdings" w:hAnsi="Wingdings" w:hint="default"/>
+      </w:rPr>
+    </w:lvl>
+    <w:lvl w:ilvl="3" w:tplc="08160001" w:tentative="1">
+      <w:start w:val="1"/>
+      <w:numFmt w:val="bullet"/>
+      <w:lvlText w:val=""/>
+      <w:lvlJc w:val="left"/>
+      <w:pPr>
+        <w:ind w:left="2880" w:hanging="360"/>
+      </w:pPr>
+      <w:rPr>
+        <w:rFonts w:ascii="Symbol" w:hAnsi="Symbol" w:hint="default"/>
+      </w:rPr>
+    </w:lvl>
+    <w:lvl w:ilvl="4" w:tplc="08160003" w:tentative="1">
+      <w:start w:val="1"/>
+      <w:numFmt w:val="bullet"/>
+      <w:lvlText w:val="o"/>
+      <w:lvlJc w:val="left"/>
+      <w:pPr>
+        <w:ind w:left="3600" w:hanging="360"/>
+      </w:pPr>
+      <w:rPr>
+        <w:rFonts w:ascii="Courier New" w:hAnsi="Courier New" w:cs="Courier New" w:hint="default"/>
+      </w:rPr>
+    </w:lvl>
+    <w:lvl w:ilvl="5" w:tplc="08160005" w:tentative="1">
+      <w:start w:val="1"/>
+      <w:numFmt w:val="bullet"/>
+      <w:lvlText w:val=""/>
+      <w:lvlJc w:val="left"/>
+      <w:pPr>
+        <w:ind w:left="4320" w:hanging="360"/>
+      </w:pPr>
+      <w:rPr>
+        <w:rFonts w:ascii="Wingdings" w:hAnsi="Wingdings" w:hint="default"/>
+      </w:rPr>
+    </w:lvl>
+    <w:lvl w:ilvl="6" w:tplc="08160001" w:tentative="1">
+      <w:start w:val="1"/>
+      <w:numFmt w:val="bullet"/>
+      <w:lvlText w:val=""/>
+      <w:lvlJc w:val="left"/>
+      <w:pPr>
+        <w:ind w:left="5040" w:hanging="360"/>
+      </w:pPr>
+      <w:rPr>
+        <w:rFonts w:ascii="Symbol" w:hAnsi="Symbol" w:hint="default"/>
+      </w:rPr>
+    </w:lvl>
+    <w:lvl w:ilvl="7" w:tplc="08160003" w:tentative="1">
+      <w:start w:val="1"/>
+      <w:numFmt w:val="bullet"/>
+      <w:lvlText w:val="o"/>
+      <w:lvlJc w:val="left"/>
+      <w:pPr>
+        <w:ind w:left="5760" w:hanging="360"/>
+      </w:pPr>
+      <w:rPr>
+        <w:rFonts w:ascii="Courier New" w:hAnsi="Courier New" w:cs="Courier New" w:hint="default"/>
+      </w:rPr>
+    </w:lvl>
+    <w:lvl w:ilvl="8" w:tplc="08160005" w:tentative="1">
+      <w:start w:val="1"/>
+      <w:numFmt w:val="bullet"/>
+      <w:lvlText w:val=""/>
+      <w:lvlJc w:val="left"/>
+      <w:pPr>
+        <w:ind w:left="6480" w:hanging="360"/>
+      </w:pPr>
+      <w:rPr>
+        <w:rFonts w:ascii="Wingdings" w:hAnsi="Wingdings" w:hint="default"/>
+      </w:rPr>
+    </w:lvl>
+  </w:abstractNum>
+  <w:abstractNum w:abstractNumId="25" w15:restartNumberingAfterBreak="0">
     <w:nsid w:val="376A0A56"/>
     <w:multiLevelType w:val="multilevel"/>
     <w:tmpl w:val="0816001F"/>
@@ -7254,7 +7070,7 @@
       </w:pPr>
     </w:lvl>
   </w:abstractNum>
-  <w:abstractNum w:abstractNumId="25" w15:restartNumberingAfterBreak="0">
+  <w:abstractNum w:abstractNumId="26" w15:restartNumberingAfterBreak="0">
     <w:nsid w:val="3AFB61F9"/>
     <w:multiLevelType w:val="hybridMultilevel"/>
     <w:tmpl w:val="B4523104"/>
@@ -7367,7 +7183,7 @@
       </w:rPr>
     </w:lvl>
   </w:abstractNum>
-  <w:abstractNum w:abstractNumId="26" w15:restartNumberingAfterBreak="0">
+  <w:abstractNum w:abstractNumId="27" w15:restartNumberingAfterBreak="0">
     <w:nsid w:val="443556C8"/>
     <w:multiLevelType w:val="hybridMultilevel"/>
     <w:tmpl w:val="3036088A"/>
@@ -7456,7 +7272,7 @@
       </w:pPr>
     </w:lvl>
   </w:abstractNum>
-  <w:abstractNum w:abstractNumId="27" w15:restartNumberingAfterBreak="0">
+  <w:abstractNum w:abstractNumId="28" w15:restartNumberingAfterBreak="0">
     <w:nsid w:val="44B521DE"/>
     <w:multiLevelType w:val="multilevel"/>
     <w:tmpl w:val="0816001F"/>
@@ -7542,7 +7358,7 @@
       </w:pPr>
     </w:lvl>
   </w:abstractNum>
-  <w:abstractNum w:abstractNumId="28" w15:restartNumberingAfterBreak="0">
+  <w:abstractNum w:abstractNumId="29" w15:restartNumberingAfterBreak="0">
     <w:nsid w:val="47AF5894"/>
     <w:multiLevelType w:val="multilevel"/>
     <w:tmpl w:val="0816001F"/>
@@ -7628,7 +7444,7 @@
       </w:pPr>
     </w:lvl>
   </w:abstractNum>
-  <w:abstractNum w:abstractNumId="29" w15:restartNumberingAfterBreak="0">
+  <w:abstractNum w:abstractNumId="30" w15:restartNumberingAfterBreak="0">
     <w:nsid w:val="48897A09"/>
     <w:multiLevelType w:val="hybridMultilevel"/>
     <w:tmpl w:val="49F23F06"/>
@@ -7741,7 +7557,7 @@
       </w:rPr>
     </w:lvl>
   </w:abstractNum>
-  <w:abstractNum w:abstractNumId="30" w15:restartNumberingAfterBreak="0">
+  <w:abstractNum w:abstractNumId="31" w15:restartNumberingAfterBreak="0">
     <w:nsid w:val="4AC81B85"/>
     <w:multiLevelType w:val="hybridMultilevel"/>
     <w:tmpl w:val="07F6BC74"/>
@@ -7854,7 +7670,7 @@
       </w:rPr>
     </w:lvl>
   </w:abstractNum>
-  <w:abstractNum w:abstractNumId="31" w15:restartNumberingAfterBreak="0">
+  <w:abstractNum w:abstractNumId="32" w15:restartNumberingAfterBreak="0">
     <w:nsid w:val="4BB1072C"/>
     <w:multiLevelType w:val="multilevel"/>
     <w:tmpl w:val="0816001F"/>
@@ -7940,7 +7756,7 @@
       </w:pPr>
     </w:lvl>
   </w:abstractNum>
-  <w:abstractNum w:abstractNumId="32" w15:restartNumberingAfterBreak="0">
+  <w:abstractNum w:abstractNumId="33" w15:restartNumberingAfterBreak="0">
     <w:nsid w:val="4D4215EB"/>
     <w:multiLevelType w:val="hybridMultilevel"/>
     <w:tmpl w:val="EEA263B8"/>
@@ -8029,7 +7845,7 @@
       </w:pPr>
     </w:lvl>
   </w:abstractNum>
-  <w:abstractNum w:abstractNumId="33" w15:restartNumberingAfterBreak="0">
+  <w:abstractNum w:abstractNumId="34" w15:restartNumberingAfterBreak="0">
     <w:nsid w:val="590679A2"/>
     <w:multiLevelType w:val="multilevel"/>
     <w:tmpl w:val="27FC3B30"/>
@@ -8142,7 +7958,7 @@
       </w:pPr>
     </w:lvl>
   </w:abstractNum>
-  <w:abstractNum w:abstractNumId="34" w15:restartNumberingAfterBreak="0">
+  <w:abstractNum w:abstractNumId="35" w15:restartNumberingAfterBreak="0">
     <w:nsid w:val="65E42D21"/>
     <w:multiLevelType w:val="hybridMultilevel"/>
     <w:tmpl w:val="22F6968A"/>
@@ -8255,7 +8071,7 @@
       </w:rPr>
     </w:lvl>
   </w:abstractNum>
-  <w:abstractNum w:abstractNumId="35" w15:restartNumberingAfterBreak="0">
+  <w:abstractNum w:abstractNumId="36" w15:restartNumberingAfterBreak="0">
     <w:nsid w:val="66273148"/>
     <w:multiLevelType w:val="multilevel"/>
     <w:tmpl w:val="0816001F"/>
@@ -8341,7 +8157,7 @@
       </w:pPr>
     </w:lvl>
   </w:abstractNum>
-  <w:abstractNum w:abstractNumId="36" w15:restartNumberingAfterBreak="0">
+  <w:abstractNum w:abstractNumId="37" w15:restartNumberingAfterBreak="0">
     <w:nsid w:val="6AA172CC"/>
     <w:multiLevelType w:val="multilevel"/>
     <w:tmpl w:val="08090025"/>
@@ -8436,7 +8252,7 @@
       </w:pPr>
     </w:lvl>
   </w:abstractNum>
-  <w:abstractNum w:abstractNumId="37" w15:restartNumberingAfterBreak="0">
+  <w:abstractNum w:abstractNumId="38" w15:restartNumberingAfterBreak="0">
     <w:nsid w:val="6BE15301"/>
     <w:multiLevelType w:val="hybridMultilevel"/>
     <w:tmpl w:val="5A944130"/>
@@ -8549,7 +8365,7 @@
       </w:rPr>
     </w:lvl>
   </w:abstractNum>
-  <w:abstractNum w:abstractNumId="38" w15:restartNumberingAfterBreak="0">
+  <w:abstractNum w:abstractNumId="39" w15:restartNumberingAfterBreak="0">
     <w:nsid w:val="6CDB62EE"/>
     <w:multiLevelType w:val="multilevel"/>
     <w:tmpl w:val="0816001F"/>
@@ -8635,7 +8451,7 @@
       </w:pPr>
     </w:lvl>
   </w:abstractNum>
-  <w:abstractNum w:abstractNumId="39" w15:restartNumberingAfterBreak="0">
+  <w:abstractNum w:abstractNumId="40" w15:restartNumberingAfterBreak="0">
     <w:nsid w:val="73BD7CD7"/>
     <w:multiLevelType w:val="hybridMultilevel"/>
     <w:tmpl w:val="52B08812"/>
@@ -8748,7 +8564,7 @@
       </w:rPr>
     </w:lvl>
   </w:abstractNum>
-  <w:abstractNum w:abstractNumId="40" w15:restartNumberingAfterBreak="0">
+  <w:abstractNum w:abstractNumId="41" w15:restartNumberingAfterBreak="0">
     <w:nsid w:val="769054C8"/>
     <w:multiLevelType w:val="multilevel"/>
     <w:tmpl w:val="0816001F"/>
@@ -8834,7 +8650,7 @@
       </w:pPr>
     </w:lvl>
   </w:abstractNum>
-  <w:abstractNum w:abstractNumId="41" w15:restartNumberingAfterBreak="0">
+  <w:abstractNum w:abstractNumId="42" w15:restartNumberingAfterBreak="0">
     <w:nsid w:val="77891EB3"/>
     <w:multiLevelType w:val="hybridMultilevel"/>
     <w:tmpl w:val="E6D0514C"/>
@@ -8947,7 +8763,7 @@
       </w:rPr>
     </w:lvl>
   </w:abstractNum>
-  <w:abstractNum w:abstractNumId="42" w15:restartNumberingAfterBreak="0">
+  <w:abstractNum w:abstractNumId="43" w15:restartNumberingAfterBreak="0">
     <w:nsid w:val="77AE0FF0"/>
     <w:multiLevelType w:val="hybridMultilevel"/>
     <w:tmpl w:val="275E94AC"/>
@@ -9060,7 +8876,7 @@
       </w:rPr>
     </w:lvl>
   </w:abstractNum>
-  <w:abstractNum w:abstractNumId="43" w15:restartNumberingAfterBreak="0">
+  <w:abstractNum w:abstractNumId="44" w15:restartNumberingAfterBreak="0">
     <w:nsid w:val="79643C34"/>
     <w:multiLevelType w:val="hybridMultilevel"/>
     <w:tmpl w:val="8DF433F8"/>
@@ -9173,7 +8989,7 @@
       </w:rPr>
     </w:lvl>
   </w:abstractNum>
-  <w:abstractNum w:abstractNumId="44" w15:restartNumberingAfterBreak="0">
+  <w:abstractNum w:abstractNumId="45" w15:restartNumberingAfterBreak="0">
     <w:nsid w:val="7C581512"/>
     <w:multiLevelType w:val="multilevel"/>
     <w:tmpl w:val="0816001F"/>
@@ -9263,25 +9079,25 @@
     <w:abstractNumId w:val="17"/>
   </w:num>
   <w:num w:numId="2" w16cid:durableId="1322737840">
-    <w:abstractNumId w:val="29"/>
+    <w:abstractNumId w:val="30"/>
   </w:num>
   <w:num w:numId="3" w16cid:durableId="721904921">
-    <w:abstractNumId w:val="44"/>
+    <w:abstractNumId w:val="45"/>
   </w:num>
   <w:num w:numId="4" w16cid:durableId="216286038">
     <w:abstractNumId w:val="12"/>
   </w:num>
   <w:num w:numId="5" w16cid:durableId="1985501327">
-    <w:abstractNumId w:val="27"/>
+    <w:abstractNumId w:val="28"/>
   </w:num>
   <w:num w:numId="6" w16cid:durableId="876432052">
-    <w:abstractNumId w:val="28"/>
+    <w:abstractNumId w:val="29"/>
   </w:num>
   <w:num w:numId="7" w16cid:durableId="314261795">
-    <w:abstractNumId w:val="30"/>
+    <w:abstractNumId w:val="31"/>
   </w:num>
   <w:num w:numId="8" w16cid:durableId="678045182">
-    <w:abstractNumId w:val="35"/>
+    <w:abstractNumId w:val="36"/>
   </w:num>
   <w:num w:numId="9" w16cid:durableId="86927662">
     <w:abstractNumId w:val="19"/>
@@ -9320,58 +9136,58 @@
     <w:abstractNumId w:val="13"/>
   </w:num>
   <w:num w:numId="21" w16cid:durableId="935408471">
-    <w:abstractNumId w:val="38"/>
+    <w:abstractNumId w:val="39"/>
   </w:num>
   <w:num w:numId="22" w16cid:durableId="1772315035">
-    <w:abstractNumId w:val="24"/>
+    <w:abstractNumId w:val="25"/>
   </w:num>
   <w:num w:numId="23" w16cid:durableId="494496891">
-    <w:abstractNumId w:val="40"/>
+    <w:abstractNumId w:val="41"/>
   </w:num>
   <w:num w:numId="24" w16cid:durableId="1822693656">
     <w:abstractNumId w:val="22"/>
   </w:num>
   <w:num w:numId="25" w16cid:durableId="1247571209">
-    <w:abstractNumId w:val="25"/>
+    <w:abstractNumId w:val="26"/>
   </w:num>
   <w:num w:numId="26" w16cid:durableId="1369139979">
-    <w:abstractNumId w:val="31"/>
+    <w:abstractNumId w:val="32"/>
   </w:num>
   <w:num w:numId="27" w16cid:durableId="284896296">
-    <w:abstractNumId w:val="42"/>
+    <w:abstractNumId w:val="43"/>
   </w:num>
   <w:num w:numId="28" w16cid:durableId="618032449">
     <w:abstractNumId w:val="15"/>
   </w:num>
   <w:num w:numId="29" w16cid:durableId="479344916">
-    <w:abstractNumId w:val="34"/>
+    <w:abstractNumId w:val="35"/>
   </w:num>
   <w:num w:numId="30" w16cid:durableId="1274433259">
     <w:abstractNumId w:val="20"/>
   </w:num>
   <w:num w:numId="31" w16cid:durableId="2010670814">
-    <w:abstractNumId w:val="41"/>
+    <w:abstractNumId w:val="42"/>
   </w:num>
   <w:num w:numId="32" w16cid:durableId="755976983">
-    <w:abstractNumId w:val="43"/>
+    <w:abstractNumId w:val="44"/>
   </w:num>
   <w:num w:numId="33" w16cid:durableId="1465780934">
-    <w:abstractNumId w:val="32"/>
+    <w:abstractNumId w:val="33"/>
   </w:num>
   <w:num w:numId="34" w16cid:durableId="49425894">
     <w:abstractNumId w:val="21"/>
   </w:num>
   <w:num w:numId="35" w16cid:durableId="41104817">
-    <w:abstractNumId w:val="36"/>
+    <w:abstractNumId w:val="37"/>
   </w:num>
   <w:num w:numId="36" w16cid:durableId="775516911">
     <w:abstractNumId w:val="18"/>
   </w:num>
   <w:num w:numId="37" w16cid:durableId="1126049811">
-    <w:abstractNumId w:val="26"/>
+    <w:abstractNumId w:val="27"/>
   </w:num>
   <w:num w:numId="38" w16cid:durableId="2131246284">
-    <w:abstractNumId w:val="33"/>
+    <w:abstractNumId w:val="34"/>
   </w:num>
   <w:num w:numId="39" w16cid:durableId="642660802">
     <w:abstractNumId w:val="11"/>
@@ -9383,13 +9199,16 @@
     <w:abstractNumId w:val="16"/>
   </w:num>
   <w:num w:numId="42" w16cid:durableId="1666281912">
-    <w:abstractNumId w:val="39"/>
+    <w:abstractNumId w:val="40"/>
   </w:num>
   <w:num w:numId="43" w16cid:durableId="268857119">
     <w:abstractNumId w:val="23"/>
   </w:num>
   <w:num w:numId="44" w16cid:durableId="159086335">
-    <w:abstractNumId w:val="37"/>
+    <w:abstractNumId w:val="38"/>
+  </w:num>
+  <w:num w:numId="45" w16cid:durableId="1361249204">
+    <w:abstractNumId w:val="24"/>
   </w:num>
   <w:numIdMacAtCleanup w:val="7"/>
 </w:numbering>

</xml_diff>